<commit_message>
aggiunta requisiti funzionali da sistemare
</commit_message>
<xml_diff>
--- a/DocumentoRequisiti.docx
+++ b/DocumentoRequisiti.docx
@@ -1,6 +1,6 @@
 
 <file path=word/document.xml><?xml version="1.0" encoding="utf-8"?>
-<w:document xmlns:wpc="http://schemas.microsoft.com/office/word/2010/wordprocessingCanvas" xmlns:cx="http://schemas.microsoft.com/office/drawing/2014/chartex" xmlns:cx1="http://schemas.microsoft.com/office/drawing/2015/9/8/chartex" xmlns:cx2="http://schemas.microsoft.com/office/drawing/2015/10/21/chartex" xmlns:cx3="http://schemas.microsoft.com/office/drawing/2016/5/9/chartex" xmlns:cx4="http://schemas.microsoft.com/office/drawing/2016/5/10/chartex" xmlns:cx5="http://schemas.microsoft.com/office/drawing/2016/5/11/chartex" xmlns:cx6="http://schemas.microsoft.com/office/drawing/2016/5/12/chartex" xmlns:cx7="http://schemas.microsoft.com/office/drawing/2016/5/13/chartex" xmlns:cx8="http://schemas.microsoft.com/office/drawing/2016/5/14/chartex" xmlns:mc="http://schemas.openxmlformats.org/markup-compatibility/2006" xmlns:aink="http://schemas.microsoft.com/office/drawing/2016/ink" xmlns:am3d="http://schemas.microsoft.com/office/drawing/2017/model3d" xmlns:o="urn:schemas-microsoft-com:office:office" xmlns:r="http://schemas.openxmlformats.org/officeDocument/2006/relationships" xmlns:m="http://schemas.openxmlformats.org/officeDocument/2006/math" xmlns:v="urn:schemas-microsoft-com:vml" xmlns:wp14="http://schemas.microsoft.com/office/word/2010/wordprocessingDrawing" xmlns:wp="http://schemas.openxmlformats.org/drawingml/2006/wordprocessingDrawing" xmlns:w10="urn:schemas-microsoft-com:office:word" xmlns:w="http://schemas.openxmlformats.org/wordprocessingml/2006/main" xmlns:w14="http://schemas.microsoft.com/office/word/2010/wordml" xmlns:w15="http://schemas.microsoft.com/office/word/2012/wordml" xmlns:w16cex="http://schemas.microsoft.com/office/word/2018/wordml/cex" xmlns:w16cid="http://schemas.microsoft.com/office/word/2016/wordml/cid" xmlns:w16="http://schemas.microsoft.com/office/word/2018/wordml" xmlns:w16sdtdh="http://schemas.microsoft.com/office/word/2020/wordml/sdtdatahash" xmlns:w16se="http://schemas.microsoft.com/office/word/2015/wordml/symex" xmlns:wpg="http://schemas.microsoft.com/office/word/2010/wordprocessingGroup" xmlns:wpi="http://schemas.microsoft.com/office/word/2010/wordprocessingInk" xmlns:wne="http://schemas.microsoft.com/office/word/2006/wordml" xmlns:wps="http://schemas.microsoft.com/office/word/2010/wordprocessingShape" mc:Ignorable="w14 w15 w16se w16cid w16 w16cex w16sdtdh wp14">
+<w:document xmlns:wpc="http://schemas.microsoft.com/office/word/2010/wordprocessingCanvas" xmlns:cx="http://schemas.microsoft.com/office/drawing/2014/chartex" xmlns:cx1="http://schemas.microsoft.com/office/drawing/2015/9/8/chartex" xmlns:cx2="http://schemas.microsoft.com/office/drawing/2015/10/21/chartex" xmlns:cx3="http://schemas.microsoft.com/office/drawing/2016/5/9/chartex" xmlns:cx4="http://schemas.microsoft.com/office/drawing/2016/5/10/chartex" xmlns:cx5="http://schemas.microsoft.com/office/drawing/2016/5/11/chartex" xmlns:cx6="http://schemas.microsoft.com/office/drawing/2016/5/12/chartex" xmlns:cx7="http://schemas.microsoft.com/office/drawing/2016/5/13/chartex" xmlns:cx8="http://schemas.microsoft.com/office/drawing/2016/5/14/chartex" xmlns:mc="http://schemas.openxmlformats.org/markup-compatibility/2006" xmlns:aink="http://schemas.microsoft.com/office/drawing/2016/ink" xmlns:am3d="http://schemas.microsoft.com/office/drawing/2017/model3d" xmlns:o="urn:schemas-microsoft-com:office:office" xmlns:oel="http://schemas.microsoft.com/office/2019/extlst" xmlns:r="http://schemas.openxmlformats.org/officeDocument/2006/relationships" xmlns:m="http://schemas.openxmlformats.org/officeDocument/2006/math" xmlns:v="urn:schemas-microsoft-com:vml" xmlns:wp14="http://schemas.microsoft.com/office/word/2010/wordprocessingDrawing" xmlns:wp="http://schemas.openxmlformats.org/drawingml/2006/wordprocessingDrawing" xmlns:w10="urn:schemas-microsoft-com:office:word" xmlns:w="http://schemas.openxmlformats.org/wordprocessingml/2006/main" xmlns:w14="http://schemas.microsoft.com/office/word/2010/wordml" xmlns:w15="http://schemas.microsoft.com/office/word/2012/wordml" xmlns:w16cex="http://schemas.microsoft.com/office/word/2018/wordml/cex" xmlns:w16cid="http://schemas.microsoft.com/office/word/2016/wordml/cid" xmlns:w16="http://schemas.microsoft.com/office/word/2018/wordml" xmlns:w16sdtdh="http://schemas.microsoft.com/office/word/2020/wordml/sdtdatahash" xmlns:w16se="http://schemas.microsoft.com/office/word/2015/wordml/symex" xmlns:wpg="http://schemas.microsoft.com/office/word/2010/wordprocessingGroup" xmlns:wpi="http://schemas.microsoft.com/office/word/2010/wordprocessingInk" xmlns:wne="http://schemas.microsoft.com/office/word/2006/wordml" xmlns:wps="http://schemas.microsoft.com/office/word/2010/wordprocessingShape" mc:Ignorable="w14 w15 w16se w16cid w16 w16cex w16sdtdh wp14">
   <w:body>
     <w:p>
       <w:r>
@@ -160,7 +160,10 @@
         </w:numPr>
       </w:pPr>
       <w:r>
-        <w:t>l’utente che richiede il servizio ha la possibilità di creare un annuncio</w:t>
+        <w:t>Il richiedente</w:t>
+      </w:r>
+      <w:r>
+        <w:t xml:space="preserve"> ha la possibilità di creare un annuncio</w:t>
       </w:r>
       <w:r>
         <w:t>, specificando il tipo di attività e gli orari in cui dovrebbe essere svolta.</w:t>
@@ -202,13 +205,22 @@
         </w:numPr>
       </w:pPr>
       <w:r>
-        <w:t xml:space="preserve">Ogni utente aggiunge il proprio recapito telefonico o il proprio account </w:t>
+        <w:t xml:space="preserve">Ogni </w:t>
+      </w:r>
+      <w:r>
+        <w:t>richiedente</w:t>
+      </w:r>
+      <w:r>
+        <w:t xml:space="preserve"> aggiunge il proprio recapito telefonico o il proprio account </w:t>
       </w:r>
       <w:proofErr w:type="spellStart"/>
       <w:r>
         <w:t>telegram</w:t>
       </w:r>
       <w:proofErr w:type="spellEnd"/>
+      <w:r>
+        <w:t xml:space="preserve"> nell’annuncio</w:t>
+      </w:r>
       <w:r>
         <w:t xml:space="preserve"> per favorire la comunicazione.</w:t>
       </w:r>
@@ -222,15 +234,13 @@
         </w:numPr>
       </w:pPr>
       <w:r>
-        <w:t xml:space="preserve">A seguito del servizio, l’utente richiedente ha la possibilità di inserire un </w:t>
-      </w:r>
-      <w:proofErr w:type="gramStart"/>
-      <w:r>
-        <w:t>feedback</w:t>
-      </w:r>
-      <w:proofErr w:type="gramEnd"/>
-      <w:r>
-        <w:t xml:space="preserve"> sulla qualità del lavoro svolto dallo studente.</w:t>
+        <w:t xml:space="preserve">A seguito del servizio, </w:t>
+      </w:r>
+      <w:r>
+        <w:t>il</w:t>
+      </w:r>
+      <w:r>
+        <w:t xml:space="preserve"> richiedente ha la possibilità di inserire un feedback sulla qualità del lavoro svolto dallo studente.</w:t>
       </w:r>
       <w:r>
         <w:t xml:space="preserve"> In base alle recensioni, il sito propone al richiedente – al momento di un nuovo annuncio – gli studenti con cui ha già avuto a che fare e che hanno offerto a tale richiedente un buon servizio.</w:t>
@@ -258,9 +268,284 @@
     </w:p>
     <w:p>
       <w:r>
+        <w:t>RF1</w:t>
+      </w:r>
+      <w:r>
+        <w:t xml:space="preserve"> Il sistema deve fornire al momento del</w:t>
+      </w:r>
+      <w:r>
+        <w:t>la registrazione</w:t>
+      </w:r>
+      <w:r>
+        <w:t>, la possibilità</w:t>
+      </w:r>
+      <w:r>
+        <w:t xml:space="preserve"> di scegliere il tipo di utente: (studente, richiedente). </w:t>
+      </w:r>
+      <w:r>
+        <w:t>Se si sceglie studente, bisogna indicare l’ateneo</w:t>
+      </w:r>
+      <w:r>
+        <w:t xml:space="preserve"> (si può fare anche SOLO </w:t>
+      </w:r>
+      <w:proofErr w:type="spellStart"/>
+      <w:r>
+        <w:t>unitn</w:t>
+      </w:r>
+      <w:proofErr w:type="spellEnd"/>
+      <w:r>
+        <w:t>)</w:t>
+      </w:r>
+      <w:r>
+        <w:t xml:space="preserve"> e s</w:t>
+      </w:r>
+      <w:r>
+        <w:t>i verrà indirizzati sul sito di login dell’ateneo</w:t>
+      </w:r>
+      <w:r>
+        <w:t xml:space="preserve">, l’unica informazione che il sito richiede allo studente è una descrizione personale per permettere al richiedente informazioni aggiuntive (personalità, esperienze </w:t>
+      </w:r>
+      <w:r>
+        <w:lastRenderedPageBreak/>
+        <w:t>lavorative precedenti, …)</w:t>
+      </w:r>
+      <w:r>
+        <w:t xml:space="preserve">. Se invece si sceglie richiedente, il sistema fornirà un </w:t>
+      </w:r>
+      <w:proofErr w:type="spellStart"/>
+      <w:r>
+        <w:t>form</w:t>
+      </w:r>
+      <w:proofErr w:type="spellEnd"/>
+      <w:r>
+        <w:t xml:space="preserve"> da compilare con </w:t>
+      </w:r>
+      <w:r>
+        <w:t xml:space="preserve">le informazioni </w:t>
+      </w:r>
+      <w:r>
+        <w:t>cui necessita</w:t>
+      </w:r>
+      <w:r>
+        <w:t>.</w:t>
+      </w:r>
+    </w:p>
+    <w:p>
+      <w:r>
+        <w:t>Studente</w:t>
+      </w:r>
+    </w:p>
+    <w:p>
+      <w:r>
+        <w:t>RF2 Al primo accesso, il sito mostra un calendario settimanale (</w:t>
+      </w:r>
+      <w:proofErr w:type="spellStart"/>
+      <w:r>
+        <w:t>lunedi</w:t>
+      </w:r>
+      <w:proofErr w:type="spellEnd"/>
+      <w:r>
+        <w:t xml:space="preserve"> – domenica) con </w:t>
+      </w:r>
+      <w:proofErr w:type="spellStart"/>
+      <w:r>
+        <w:t>fascie</w:t>
+      </w:r>
+      <w:proofErr w:type="spellEnd"/>
+      <w:r>
+        <w:t xml:space="preserve"> di orario, lo studente deve indicare uno o più giorni con le fasce orarie nel quale è disponibile nel fornire servizio. Le disponibilità possono essere modificate ogni volta che vuole lo studente</w:t>
+      </w:r>
+      <w:r>
+        <w:t>. (?Dinamicità del sito?)</w:t>
+      </w:r>
+    </w:p>
+    <w:p>
+      <w:r>
+        <w:t>RF3 Il sistema deve mostrare un catalogo di annunci per lo studente, in base all’università e in base alle disponibilità di orario</w:t>
+      </w:r>
+      <w:r>
+        <w:t xml:space="preserve"> (vedi RF2).</w:t>
+      </w:r>
+    </w:p>
+    <w:p>
+      <w:r>
+        <w:t>RF4 Il sistema deve permettere all’utente di visualizzare le recensioni personali.</w:t>
+      </w:r>
+    </w:p>
+    <w:p>
+      <w:r>
+        <w:t xml:space="preserve">RF5 Il sistema deve </w:t>
+      </w:r>
+      <w:r>
+        <w:t>mostrare</w:t>
+      </w:r>
+      <w:r>
+        <w:t xml:space="preserve"> una finestra di dialogo per lo studente, una volta cliccato sull’annuncio, dove può informarsi sul servizio e nel caso aggiungersi ad una lista di persone che vorrebbero svolgere quel servizio</w:t>
+      </w:r>
+      <w:r>
+        <w:t>, con l’invio di un CV</w:t>
+      </w:r>
+      <w:r>
+        <w:t>.</w:t>
+      </w:r>
+    </w:p>
+    <w:p>
+      <w:r>
+        <w:t>RF6 Recensione del trattamento da parte dello studente nei confronti del richiedente</w:t>
+      </w:r>
+    </w:p>
+    <w:p>
+      <w:r>
+        <w:t>RF7</w:t>
+      </w:r>
+      <w:r>
+        <w:t xml:space="preserve"> Il sistema </w:t>
+      </w:r>
+      <w:r>
+        <w:t>deve inviare</w:t>
+      </w:r>
+      <w:r>
+        <w:t xml:space="preserve"> un’e-mail autogenerata</w:t>
+      </w:r>
+      <w:r>
+        <w:t xml:space="preserve"> </w:t>
+      </w:r>
+      <w:r>
+        <w:t xml:space="preserve">per ricordare allo studente del servizio </w:t>
+      </w:r>
+      <w:r>
+        <w:t>che ha concordato con il richiedente.</w:t>
+      </w:r>
+    </w:p>
+    <w:p>
+      <w:r>
+        <w:t>RF8 Il sistema mostra nel profilo dello studente una cronologia dei servizi svolti nel passato.</w:t>
+      </w:r>
+    </w:p>
+    <w:p>
+      <w:r>
+        <w:t>RF_ Il sistema deve fornire una pagina per visualizzare lo stato degli annunci (in attesa, accettato, respinto) su cui lo studente ha inviato richiesta.</w:t>
+      </w:r>
+    </w:p>
+    <w:p>
+      <w:r>
+        <w:t>RF_ Studente riceve un email nel caso un richiedente avvisa del nuovo annuncio</w:t>
+      </w:r>
+    </w:p>
+    <w:p>
+      <w:r>
+        <w:t>Richiedente</w:t>
+      </w:r>
+    </w:p>
+    <w:p>
+      <w:r>
+        <w:t>RF_ Il richiedente definisce prezzi e tempistiche</w:t>
+      </w:r>
+    </w:p>
+    <w:p>
+      <w:r>
+        <w:t>RF9</w:t>
+      </w:r>
+      <w:r>
+        <w:t xml:space="preserve"> Annunci creati</w:t>
+      </w:r>
+    </w:p>
+    <w:p>
+      <w:r>
+        <w:t>RF10 Calendario di annunci</w:t>
+      </w:r>
+    </w:p>
+    <w:p>
+      <w:r>
+        <w:t xml:space="preserve">RF11 </w:t>
+      </w:r>
+      <w:r>
+        <w:t>Invio a studenti passati con necessità particolari (esempio: so che ho bisogno di un babysitter, invio a uno che fa il babysitter)</w:t>
+      </w:r>
+      <w:r>
+        <w:t>, quando creo un annuncio posso indirizzarlo già a qualche conoscente…</w:t>
+      </w:r>
+    </w:p>
+    <w:p>
+      <w:r>
+        <w:t>RF12 Una volta trovato lo studente, il richiedente fissa il servizio e chiude le richieste</w:t>
+      </w:r>
+    </w:p>
+    <w:p>
+      <w:r>
+        <w:t>RF13 Il sistema deve permettere il pagamento del servizio da parte del richiedente, solamente al termine del servizio stesso attraverso …</w:t>
+      </w:r>
+    </w:p>
+    <w:p>
+      <w:r>
+        <w:t>RF14 Il sistema deve notificare attraverso una e-mail il richiedente nel caso uno studente invia una richiesta all’annuncio</w:t>
+      </w:r>
+    </w:p>
+    <w:p>
+      <w:r>
+        <w:t>Pagamenti (</w:t>
+      </w:r>
+      <w:r>
+        <w:t>scelta di pagamento</w:t>
+      </w:r>
+      <w:r>
+        <w:t>)</w:t>
+      </w:r>
+    </w:p>
+    <w:p>
+      <w:r>
+        <w:t xml:space="preserve">RF_ </w:t>
+      </w:r>
+      <w:proofErr w:type="spellStart"/>
+      <w:r>
+        <w:t>Paypal</w:t>
+      </w:r>
+      <w:proofErr w:type="spellEnd"/>
+      <w:r>
+        <w:t>/Portafoglio virtuale</w:t>
+      </w:r>
+      <w:r>
+        <w:t>/Contanti</w:t>
+      </w:r>
+    </w:p>
+    <w:p>
+      <w:r>
+        <w:t xml:space="preserve">Recensioni </w:t>
+      </w:r>
+    </w:p>
+    <w:p>
+      <w:r>
         <w:t>Requisiti Non Funzionali</w:t>
       </w:r>
     </w:p>
+    <w:p>
+      <w:r>
+        <w:t>RNF1</w:t>
+      </w:r>
+      <w:r>
+        <w:t xml:space="preserve"> Invio dell’email prima delle 24 ore dal servizio stesso</w:t>
+      </w:r>
+    </w:p>
+    <w:p>
+      <w:r>
+        <w:lastRenderedPageBreak/>
+        <w:t>RNF2 Usabilità, il sito deve essere semplice da comprendere: un utente che ha effettuato il primo accesso deve essere in grado di effettuare tutte le operazioni disponibili</w:t>
+      </w:r>
+    </w:p>
+    <w:p>
+      <w:r>
+        <w:t>RNF3 Privacy</w:t>
+      </w:r>
+    </w:p>
+    <w:p>
+      <w:r>
+        <w:t xml:space="preserve">RNF4 </w:t>
+      </w:r>
+      <w:r>
+        <w:t>Sicurezza delle transazioni</w:t>
+      </w:r>
+    </w:p>
+    <w:p/>
     <w:p>
       <w:r>
         <w:t>Design Front-End</w:t>
@@ -282,7 +567,7 @@
 </file>
 
 <file path=word/numbering.xml><?xml version="1.0" encoding="utf-8"?>
-<w:numbering xmlns:wpc="http://schemas.microsoft.com/office/word/2010/wordprocessingCanvas" xmlns:cx="http://schemas.microsoft.com/office/drawing/2014/chartex" xmlns:cx1="http://schemas.microsoft.com/office/drawing/2015/9/8/chartex" xmlns:cx2="http://schemas.microsoft.com/office/drawing/2015/10/21/chartex" xmlns:cx3="http://schemas.microsoft.com/office/drawing/2016/5/9/chartex" xmlns:cx4="http://schemas.microsoft.com/office/drawing/2016/5/10/chartex" xmlns:cx5="http://schemas.microsoft.com/office/drawing/2016/5/11/chartex" xmlns:cx6="http://schemas.microsoft.com/office/drawing/2016/5/12/chartex" xmlns:cx7="http://schemas.microsoft.com/office/drawing/2016/5/13/chartex" xmlns:cx8="http://schemas.microsoft.com/office/drawing/2016/5/14/chartex" xmlns:mc="http://schemas.openxmlformats.org/markup-compatibility/2006" xmlns:aink="http://schemas.microsoft.com/office/drawing/2016/ink" xmlns:am3d="http://schemas.microsoft.com/office/drawing/2017/model3d" xmlns:o="urn:schemas-microsoft-com:office:office" xmlns:r="http://schemas.openxmlformats.org/officeDocument/2006/relationships" xmlns:m="http://schemas.openxmlformats.org/officeDocument/2006/math" xmlns:v="urn:schemas-microsoft-com:vml" xmlns:wp14="http://schemas.microsoft.com/office/word/2010/wordprocessingDrawing" xmlns:wp="http://schemas.openxmlformats.org/drawingml/2006/wordprocessingDrawing" xmlns:w10="urn:schemas-microsoft-com:office:word" xmlns:w="http://schemas.openxmlformats.org/wordprocessingml/2006/main" xmlns:w14="http://schemas.microsoft.com/office/word/2010/wordml" xmlns:w15="http://schemas.microsoft.com/office/word/2012/wordml" xmlns:w16cex="http://schemas.microsoft.com/office/word/2018/wordml/cex" xmlns:w16cid="http://schemas.microsoft.com/office/word/2016/wordml/cid" xmlns:w16="http://schemas.microsoft.com/office/word/2018/wordml" xmlns:w16sdtdh="http://schemas.microsoft.com/office/word/2020/wordml/sdtdatahash" xmlns:w16se="http://schemas.microsoft.com/office/word/2015/wordml/symex" xmlns:wpg="http://schemas.microsoft.com/office/word/2010/wordprocessingGroup" xmlns:wpi="http://schemas.microsoft.com/office/word/2010/wordprocessingInk" xmlns:wne="http://schemas.microsoft.com/office/word/2006/wordml" xmlns:wps="http://schemas.microsoft.com/office/word/2010/wordprocessingShape" mc:Ignorable="w14 w15 w16se w16cid w16 w16cex w16sdtdh wp14">
+<w:numbering xmlns:wpc="http://schemas.microsoft.com/office/word/2010/wordprocessingCanvas" xmlns:cx="http://schemas.microsoft.com/office/drawing/2014/chartex" xmlns:cx1="http://schemas.microsoft.com/office/drawing/2015/9/8/chartex" xmlns:cx2="http://schemas.microsoft.com/office/drawing/2015/10/21/chartex" xmlns:cx3="http://schemas.microsoft.com/office/drawing/2016/5/9/chartex" xmlns:cx4="http://schemas.microsoft.com/office/drawing/2016/5/10/chartex" xmlns:cx5="http://schemas.microsoft.com/office/drawing/2016/5/11/chartex" xmlns:cx6="http://schemas.microsoft.com/office/drawing/2016/5/12/chartex" xmlns:cx7="http://schemas.microsoft.com/office/drawing/2016/5/13/chartex" xmlns:cx8="http://schemas.microsoft.com/office/drawing/2016/5/14/chartex" xmlns:mc="http://schemas.openxmlformats.org/markup-compatibility/2006" xmlns:aink="http://schemas.microsoft.com/office/drawing/2016/ink" xmlns:am3d="http://schemas.microsoft.com/office/drawing/2017/model3d" xmlns:o="urn:schemas-microsoft-com:office:office" xmlns:oel="http://schemas.microsoft.com/office/2019/extlst" xmlns:r="http://schemas.openxmlformats.org/officeDocument/2006/relationships" xmlns:m="http://schemas.openxmlformats.org/officeDocument/2006/math" xmlns:v="urn:schemas-microsoft-com:vml" xmlns:wp14="http://schemas.microsoft.com/office/word/2010/wordprocessingDrawing" xmlns:wp="http://schemas.openxmlformats.org/drawingml/2006/wordprocessingDrawing" xmlns:w10="urn:schemas-microsoft-com:office:word" xmlns:w="http://schemas.openxmlformats.org/wordprocessingml/2006/main" xmlns:w14="http://schemas.microsoft.com/office/word/2010/wordml" xmlns:w15="http://schemas.microsoft.com/office/word/2012/wordml" xmlns:w16cex="http://schemas.microsoft.com/office/word/2018/wordml/cex" xmlns:w16cid="http://schemas.microsoft.com/office/word/2016/wordml/cid" xmlns:w16="http://schemas.microsoft.com/office/word/2018/wordml" xmlns:w16sdtdh="http://schemas.microsoft.com/office/word/2020/wordml/sdtdatahash" xmlns:w16se="http://schemas.microsoft.com/office/word/2015/wordml/symex" xmlns:wpg="http://schemas.microsoft.com/office/word/2010/wordprocessingGroup" xmlns:wpi="http://schemas.microsoft.com/office/word/2010/wordprocessingInk" xmlns:wne="http://schemas.microsoft.com/office/word/2006/wordml" xmlns:wps="http://schemas.microsoft.com/office/word/2010/wordprocessingShape" mc:Ignorable="w14 w15 w16se w16cid w16 w16cex w16sdtdh wp14">
   <w:abstractNum w:abstractNumId="0" w15:restartNumberingAfterBreak="0">
     <w:nsid w:val="630460B2"/>
     <w:multiLevelType w:val="hybridMultilevel"/>
@@ -535,10 +820,10 @@
       </w:rPr>
     </w:lvl>
   </w:abstractNum>
-  <w:num w:numId="1">
+  <w:num w:numId="1" w16cid:durableId="160315524">
     <w:abstractNumId w:val="1"/>
   </w:num>
-  <w:num w:numId="2">
+  <w:num w:numId="2" w16cid:durableId="1939287564">
     <w:abstractNumId w:val="0"/>
   </w:num>
 </w:numbering>

</xml_diff>

<commit_message>
da fare frontend e backend
</commit_message>
<xml_diff>
--- a/DocumentoRequisiti.docx
+++ b/DocumentoRequisiti.docx
@@ -4,8 +4,13 @@
   <w:body>
     <w:p>
       <w:r>
-        <w:t>Progetto: nomeProgetto</w:t>
-      </w:r>
+        <w:t xml:space="preserve">Progetto: </w:t>
+      </w:r>
+      <w:proofErr w:type="spellStart"/>
+      <w:r>
+        <w:t>nomeProgetto</w:t>
+      </w:r>
+      <w:proofErr w:type="spellEnd"/>
     </w:p>
     <w:p>
       <w:r>
@@ -206,8 +211,13 @@
         <w:t>richiedente</w:t>
       </w:r>
       <w:r>
-        <w:t xml:space="preserve"> aggiunge il proprio recapito telefonico o il proprio account telegram</w:t>
-      </w:r>
+        <w:t xml:space="preserve"> aggiunge il proprio recapito telefonico o il proprio account </w:t>
+      </w:r>
+      <w:proofErr w:type="spellStart"/>
+      <w:r>
+        <w:t>telegram</w:t>
+      </w:r>
+      <w:proofErr w:type="spellEnd"/>
       <w:r>
         <w:t xml:space="preserve"> nell’annuncio</w:t>
       </w:r>
@@ -276,7 +286,15 @@
         <w:t>Se si sceglie studente, bisogna indicare l’ateneo</w:t>
       </w:r>
       <w:r>
-        <w:t xml:space="preserve"> (si può fare anche SOLO unitn)</w:t>
+        <w:t xml:space="preserve"> (si può fare anche SOLO </w:t>
+      </w:r>
+      <w:proofErr w:type="spellStart"/>
+      <w:r>
+        <w:t>unitn</w:t>
+      </w:r>
+      <w:proofErr w:type="spellEnd"/>
+      <w:r>
+        <w:t>)</w:t>
       </w:r>
       <w:r>
         <w:t xml:space="preserve"> e s</w:t>
@@ -292,7 +310,15 @@
         <w:t>lavorative precedenti, …)</w:t>
       </w:r>
       <w:r>
-        <w:t xml:space="preserve">. Se invece si sceglie richiedente, il sistema fornirà un form da compilare con </w:t>
+        <w:t xml:space="preserve">. Se invece si sceglie richiedente, il sistema fornirà un </w:t>
+      </w:r>
+      <w:proofErr w:type="spellStart"/>
+      <w:r>
+        <w:t>form</w:t>
+      </w:r>
+      <w:proofErr w:type="spellEnd"/>
+      <w:r>
+        <w:t xml:space="preserve"> da compilare con </w:t>
       </w:r>
       <w:r>
         <w:t xml:space="preserve">le informazioni </w:t>
@@ -311,7 +337,23 @@
     </w:p>
     <w:p>
       <w:r>
-        <w:t>RF2 Al primo accesso, il sito mostra un calendario settimanale (lunedi – domenica) con fascie di orario, lo studente deve indicare uno o più giorni con le fasce orarie nel quale è disponibile nel fornire servizio. Le disponibilità possono essere modificate ogni volta che vuole lo studente</w:t>
+        <w:t>RF2 Al primo accesso, il sito mostra un calendario settimanale (</w:t>
+      </w:r>
+      <w:proofErr w:type="spellStart"/>
+      <w:r>
+        <w:t>lunedi</w:t>
+      </w:r>
+      <w:proofErr w:type="spellEnd"/>
+      <w:r>
+        <w:t xml:space="preserve"> – domenica) con </w:t>
+      </w:r>
+      <w:proofErr w:type="spellStart"/>
+      <w:r>
+        <w:t>fascie</w:t>
+      </w:r>
+      <w:proofErr w:type="spellEnd"/>
+      <w:r>
+        <w:t xml:space="preserve"> di orario, lo studente deve indicare uno o più giorni con le fasce orarie nel quale è disponibile nel fornire servizio. Le disponibilità possono essere modificate ogni volta che vuole lo studente</w:t>
       </w:r>
       <w:r>
         <w:t>. (?Dinamicità del sito?)</w:t>
@@ -452,7 +494,15 @@
     </w:p>
     <w:p>
       <w:r>
-        <w:t>RF_ Paypal/Portafoglio virtuale</w:t>
+        <w:t xml:space="preserve">RF_ </w:t>
+      </w:r>
+      <w:proofErr w:type="spellStart"/>
+      <w:r>
+        <w:t>Paypal</w:t>
+      </w:r>
+      <w:proofErr w:type="spellEnd"/>
+      <w:r>
+        <w:t>/Portafoglio virtuale</w:t>
       </w:r>
       <w:r>
         <w:t>/Contanti</w:t>
@@ -505,9 +555,23 @@
         <w:t>Design Front-End</w:t>
       </w:r>
     </w:p>
+    <w:p/>
     <w:p>
       <w:r>
         <w:t>Design Back-End</w:t>
+      </w:r>
+    </w:p>
+    <w:p>
+      <w:r>
+        <w:t xml:space="preserve">Calendario, database locale, </w:t>
+      </w:r>
+      <w:proofErr w:type="spellStart"/>
+      <w:r>
+        <w:t>paypal</w:t>
+      </w:r>
+      <w:proofErr w:type="spellEnd"/>
+      <w:r>
+        <w:t>, UNITN api</w:t>
       </w:r>
     </w:p>
     <w:sectPr>

</xml_diff>

<commit_message>
sistemazione (parziale) degli obiettivi
</commit_message>
<xml_diff>
--- a/DocumentoRequisiti.docx
+++ b/DocumentoRequisiti.docx
@@ -3,6 +3,10 @@
 <w:document xmlns:wpc="http://schemas.microsoft.com/office/word/2010/wordprocessingCanvas" xmlns:cx="http://schemas.microsoft.com/office/drawing/2014/chartex" xmlns:cx1="http://schemas.microsoft.com/office/drawing/2015/9/8/chartex" xmlns:cx2="http://schemas.microsoft.com/office/drawing/2015/10/21/chartex" xmlns:cx3="http://schemas.microsoft.com/office/drawing/2016/5/9/chartex" xmlns:cx4="http://schemas.microsoft.com/office/drawing/2016/5/10/chartex" xmlns:cx5="http://schemas.microsoft.com/office/drawing/2016/5/11/chartex" xmlns:cx6="http://schemas.microsoft.com/office/drawing/2016/5/12/chartex" xmlns:cx7="http://schemas.microsoft.com/office/drawing/2016/5/13/chartex" xmlns:cx8="http://schemas.microsoft.com/office/drawing/2016/5/14/chartex" xmlns:mc="http://schemas.openxmlformats.org/markup-compatibility/2006" xmlns:aink="http://schemas.microsoft.com/office/drawing/2016/ink" xmlns:am3d="http://schemas.microsoft.com/office/drawing/2017/model3d" xmlns:o="urn:schemas-microsoft-com:office:office" xmlns:oel="http://schemas.microsoft.com/office/2019/extlst" xmlns:r="http://schemas.openxmlformats.org/officeDocument/2006/relationships" xmlns:m="http://schemas.openxmlformats.org/officeDocument/2006/math" xmlns:v="urn:schemas-microsoft-com:vml" xmlns:wp14="http://schemas.microsoft.com/office/word/2010/wordprocessingDrawing" xmlns:wp="http://schemas.openxmlformats.org/drawingml/2006/wordprocessingDrawing" xmlns:w10="urn:schemas-microsoft-com:office:word" xmlns:w="http://schemas.openxmlformats.org/wordprocessingml/2006/main" xmlns:w14="http://schemas.microsoft.com/office/word/2010/wordml" xmlns:w15="http://schemas.microsoft.com/office/word/2012/wordml" xmlns:w16cex="http://schemas.microsoft.com/office/word/2018/wordml/cex" xmlns:w16cid="http://schemas.microsoft.com/office/word/2016/wordml/cid" xmlns:w16="http://schemas.microsoft.com/office/word/2018/wordml" xmlns:w16sdtdh="http://schemas.microsoft.com/office/word/2020/wordml/sdtdatahash" xmlns:w16se="http://schemas.microsoft.com/office/word/2015/wordml/symex" xmlns:wpg="http://schemas.microsoft.com/office/word/2010/wordprocessingGroup" xmlns:wpi="http://schemas.microsoft.com/office/word/2010/wordprocessingInk" xmlns:wne="http://schemas.microsoft.com/office/word/2006/wordml" xmlns:wps="http://schemas.microsoft.com/office/word/2010/wordprocessingShape" mc:Ignorable="w14 w15 w16se w16cid w16 w16cex w16sdtdh wp14">
   <w:body>
     <w:p>
+      <w:pPr>
+        <w:spacing w:line="276" w:lineRule="auto"/>
+        <w:jc w:val="both"/>
+      </w:pPr>
       <w:r>
         <w:t xml:space="preserve">Progetto: </w:t>
       </w:r>
@@ -13,45 +17,107 @@
       <w:proofErr w:type="spellEnd"/>
     </w:p>
     <w:p>
+      <w:pPr>
+        <w:spacing w:line="276" w:lineRule="auto"/>
+        <w:jc w:val="both"/>
+      </w:pPr>
       <w:r>
         <w:t>Titolo del documento: Analisi dei requisiti</w:t>
       </w:r>
     </w:p>
     <w:p>
-      <w:r>
-        <w:t>Indice da fare</w:t>
-      </w:r>
-    </w:p>
-    <w:p>
-      <w:r>
+      <w:pPr>
+        <w:spacing w:line="276" w:lineRule="auto"/>
+        <w:jc w:val="both"/>
+      </w:pPr>
+    </w:p>
+    <w:p>
+      <w:pPr>
+        <w:spacing w:line="276" w:lineRule="auto"/>
+        <w:jc w:val="both"/>
+        <w:rPr>
+          <w:b/>
+          <w:bCs/>
+          <w:sz w:val="28"/>
+          <w:szCs w:val="28"/>
+        </w:rPr>
+      </w:pPr>
+      <w:r>
+        <w:rPr>
+          <w:b/>
+          <w:bCs/>
+          <w:sz w:val="28"/>
+          <w:szCs w:val="28"/>
+        </w:rPr>
+        <w:t>Indice</w:t>
+      </w:r>
+    </w:p>
+    <w:p>
+      <w:pPr>
+        <w:spacing w:line="276" w:lineRule="auto"/>
+        <w:jc w:val="both"/>
+      </w:pPr>
+    </w:p>
+    <w:p>
+      <w:pPr>
+        <w:spacing w:line="276" w:lineRule="auto"/>
+        <w:jc w:val="both"/>
+        <w:rPr>
+          <w:b/>
+          <w:bCs/>
+          <w:sz w:val="28"/>
+          <w:szCs w:val="28"/>
+        </w:rPr>
+      </w:pPr>
+      <w:r>
+        <w:rPr>
+          <w:b/>
+          <w:bCs/>
+          <w:sz w:val="28"/>
+          <w:szCs w:val="28"/>
+        </w:rPr>
+        <w:t xml:space="preserve">1. </w:t>
+      </w:r>
+      <w:r>
+        <w:rPr>
+          <w:b/>
+          <w:bCs/>
+          <w:sz w:val="28"/>
+          <w:szCs w:val="28"/>
+        </w:rPr>
         <w:t>Scopo del documento</w:t>
       </w:r>
     </w:p>
     <w:p>
       <w:pPr>
-        <w:spacing w:line="360" w:lineRule="auto"/>
-        <w:rPr>
-          <w:highlight w:val="white"/>
-        </w:rPr>
-      </w:pPr>
-      <w:r>
-        <w:rPr>
-          <w:highlight w:val="white"/>
-        </w:rPr>
-        <w:t>Il presente documento riporta l’analisi dei requisiti di sistema del progetto ACCESS light in linguaggio naturale.</w:t>
-      </w:r>
-    </w:p>
-    <w:p>
-      <w:pPr>
-        <w:spacing w:line="360" w:lineRule="auto"/>
-        <w:rPr>
-          <w:highlight w:val="white"/>
-        </w:rPr>
-      </w:pPr>
-      <w:r>
-        <w:rPr>
-          <w:highlight w:val="white"/>
-        </w:rPr>
+        <w:spacing w:line="276" w:lineRule="auto"/>
+        <w:jc w:val="both"/>
+      </w:pPr>
+      <w:r>
+        <w:t xml:space="preserve">Il presente documento </w:t>
+      </w:r>
+      <w:r>
+        <w:t xml:space="preserve">analizza e espone i </w:t>
+      </w:r>
+      <w:r>
+        <w:t xml:space="preserve">requisiti di sistema del progetto </w:t>
+      </w:r>
+      <w:proofErr w:type="spellStart"/>
+      <w:r>
+        <w:rPr>
+          <w:i/>
+          <w:iCs/>
+        </w:rPr>
+        <w:t>NomeSito</w:t>
+      </w:r>
+      <w:proofErr w:type="spellEnd"/>
+      <w:r>
+        <w:t>.</w:t>
+      </w:r>
+      <w:r>
+        <w:t xml:space="preserve"> </w:t>
+      </w:r>
+      <w:r>
         <w:t>L’obiettivo di questo documento è quello di:</w:t>
       </w:r>
     </w:p>
@@ -61,15 +127,11 @@
           <w:ilvl w:val="0"/>
           <w:numId w:val="1"/>
         </w:numPr>
-        <w:spacing w:line="360" w:lineRule="auto"/>
-        <w:rPr>
-          <w:highlight w:val="white"/>
-        </w:rPr>
-      </w:pPr>
-      <w:r>
-        <w:rPr>
-          <w:highlight w:val="white"/>
-        </w:rPr>
+        <w:spacing w:after="0" w:line="276" w:lineRule="auto"/>
+        <w:ind w:left="426"/>
+        <w:jc w:val="both"/>
+      </w:pPr>
+      <w:r>
         <w:t>presentare gli obiettivi del progetto;</w:t>
       </w:r>
     </w:p>
@@ -79,15 +141,11 @@
           <w:ilvl w:val="0"/>
           <w:numId w:val="1"/>
         </w:numPr>
-        <w:spacing w:line="360" w:lineRule="auto"/>
-        <w:rPr>
-          <w:highlight w:val="white"/>
-        </w:rPr>
-      </w:pPr>
-      <w:r>
-        <w:rPr>
-          <w:highlight w:val="white"/>
-        </w:rPr>
+        <w:spacing w:after="0" w:line="276" w:lineRule="auto"/>
+        <w:ind w:left="426"/>
+        <w:jc w:val="both"/>
+      </w:pPr>
+      <w:r>
         <w:t>definire i requisiti funzionali e non funzionali;</w:t>
       </w:r>
     </w:p>
@@ -97,15 +155,11 @@
           <w:ilvl w:val="0"/>
           <w:numId w:val="1"/>
         </w:numPr>
-        <w:spacing w:line="360" w:lineRule="auto"/>
-        <w:rPr>
-          <w:highlight w:val="white"/>
-        </w:rPr>
-      </w:pPr>
-      <w:r>
-        <w:rPr>
-          <w:highlight w:val="white"/>
-        </w:rPr>
+        <w:spacing w:after="0" w:line="276" w:lineRule="auto"/>
+        <w:ind w:left="426"/>
+        <w:jc w:val="both"/>
+      </w:pPr>
+      <w:r>
         <w:t>presentare i requisiti di Front-End;</w:t>
       </w:r>
     </w:p>
@@ -115,40 +169,361 @@
           <w:ilvl w:val="0"/>
           <w:numId w:val="1"/>
         </w:numPr>
-        <w:spacing w:line="360" w:lineRule="auto"/>
+        <w:spacing w:after="0" w:line="276" w:lineRule="auto"/>
+        <w:ind w:left="426"/>
+        <w:jc w:val="both"/>
+      </w:pPr>
+      <w:r>
+        <w:t>presentare i requisiti di Back-End.</w:t>
+      </w:r>
+    </w:p>
+    <w:p>
+      <w:pPr>
+        <w:spacing w:line="276" w:lineRule="auto"/>
+        <w:jc w:val="both"/>
         <w:rPr>
           <w:highlight w:val="white"/>
         </w:rPr>
       </w:pPr>
-      <w:r>
-        <w:rPr>
-          <w:highlight w:val="white"/>
-        </w:rPr>
-        <w:t>presentare i requisiti di Back-End.</w:t>
-      </w:r>
-    </w:p>
-    <w:p>
-      <w:r>
+    </w:p>
+    <w:p>
+      <w:pPr>
+        <w:spacing w:line="276" w:lineRule="auto"/>
+        <w:jc w:val="both"/>
+        <w:rPr>
+          <w:b/>
+          <w:bCs/>
+          <w:sz w:val="28"/>
+          <w:szCs w:val="28"/>
+        </w:rPr>
+      </w:pPr>
+      <w:r>
+        <w:rPr>
+          <w:b/>
+          <w:bCs/>
+          <w:sz w:val="28"/>
+          <w:szCs w:val="28"/>
+        </w:rPr>
+        <w:t xml:space="preserve">2. </w:t>
+      </w:r>
+      <w:r>
+        <w:rPr>
+          <w:b/>
+          <w:bCs/>
+          <w:sz w:val="28"/>
+          <w:szCs w:val="28"/>
+        </w:rPr>
         <w:t>Obiettivi del progetto</w:t>
       </w:r>
     </w:p>
     <w:p>
-      <w:r>
-        <w:t>Il progetto ____ ha lo scopo di realizzare un sito web che permetta agli studenti universitari di impegnare il proprio tempo in attività che permettano loro di guadagnare e contemporaneamente rendere un servizio alla società</w:t>
-      </w:r>
-      <w:r>
-        <w:t xml:space="preserve"> e ai cittadini</w:t>
-      </w:r>
-      <w:r>
-        <w:t xml:space="preserve">. Questo progetto nasce dalla necessità degli studenti di </w:t>
-      </w:r>
-      <w:r>
-        <w:t>finanziare il proprio percorso di studi. Il sito ha lo scopo di favorire l’interazione tra studenti e coloro che necessitano di un servizio.</w:t>
-      </w:r>
-    </w:p>
-    <w:p>
+      <w:pPr>
+        <w:spacing w:line="276" w:lineRule="auto"/>
+        <w:jc w:val="both"/>
+      </w:pPr>
+      <w:r>
+        <w:t xml:space="preserve">Il progetto </w:t>
+      </w:r>
+      <w:proofErr w:type="spellStart"/>
+      <w:r>
+        <w:rPr>
+          <w:i/>
+          <w:iCs/>
+        </w:rPr>
+        <w:t>NomeSito</w:t>
+      </w:r>
+      <w:proofErr w:type="spellEnd"/>
+      <w:r>
+        <w:t xml:space="preserve"> </w:t>
+      </w:r>
+      <w:r>
+        <w:t>consiste nello sviluppo di u</w:t>
+      </w:r>
+      <w:r>
+        <w:t>n sito web posto a facilitare l’incontro e l’interazione di studenti universitari</w:t>
+      </w:r>
+      <w:r>
+        <w:t xml:space="preserve">, volenterosi di effettuare </w:t>
+      </w:r>
+      <w:r>
+        <w:t xml:space="preserve">brevi attività lavorative </w:t>
+      </w:r>
+      <w:r>
+        <w:t xml:space="preserve">nel tempo libero dietro compenso, con le necessità </w:t>
+      </w:r>
+      <w:r>
+        <w:t xml:space="preserve">degli abitanti </w:t>
+      </w:r>
+      <w:r>
+        <w:t>d</w:t>
+      </w:r>
+      <w:r>
+        <w:t>i</w:t>
+      </w:r>
+      <w:r>
+        <w:t xml:space="preserve"> Trento</w:t>
+      </w:r>
+      <w:r>
+        <w:t xml:space="preserve"> e dintorni</w:t>
+      </w:r>
+      <w:r>
+        <w:t>. Il progetto punta all’interazione di due grandi bacini d’utenza che rispettivamente</w:t>
+      </w:r>
+      <w:r>
+        <w:t xml:space="preserve"> </w:t>
+      </w:r>
+      <w:r>
+        <w:t>necessitano di servizi</w:t>
+      </w:r>
+      <w:r>
+        <w:t xml:space="preserve"> (cittadini)</w:t>
+      </w:r>
+      <w:r>
+        <w:t xml:space="preserve"> e sono volenterosi a impegnare il proprio tempo libero in attività retribuite</w:t>
+      </w:r>
+      <w:r>
+        <w:t xml:space="preserve"> </w:t>
+      </w:r>
+      <w:r>
+        <w:t>(studenti)</w:t>
+      </w:r>
+      <w:r>
+        <w:t>.</w:t>
+      </w:r>
+      <w:r>
+        <w:t xml:space="preserve"> </w:t>
+      </w:r>
+      <w:proofErr w:type="spellStart"/>
+      <w:r>
+        <w:rPr>
+          <w:i/>
+          <w:iCs/>
+        </w:rPr>
+        <w:t>NomeSito</w:t>
+      </w:r>
+      <w:proofErr w:type="spellEnd"/>
+      <w:r>
+        <w:rPr>
+          <w:i/>
+          <w:iCs/>
+        </w:rPr>
+        <w:t xml:space="preserve"> </w:t>
+      </w:r>
+      <w:r>
+        <w:t xml:space="preserve">nasce infatti dalla necessità dei giovani di finanziarsi il proprio percorso di studi, rendendo inoltre un servizio alla popolazione. </w:t>
+      </w:r>
+    </w:p>
+    <w:p>
+      <w:pPr>
+        <w:spacing w:line="276" w:lineRule="auto"/>
+        <w:jc w:val="both"/>
+      </w:pPr>
       <w:r>
         <w:t>Nello specifico:</w:t>
+      </w:r>
+    </w:p>
+    <w:p>
+      <w:pPr>
+        <w:spacing w:line="276" w:lineRule="auto"/>
+        <w:ind w:left="567" w:hanging="426"/>
+        <w:jc w:val="both"/>
+      </w:pPr>
+      <w:r>
+        <w:rPr>
+          <w:b/>
+          <w:bCs/>
+          <w:u w:val="single"/>
+        </w:rPr>
+        <w:t>O1</w:t>
+      </w:r>
+      <w:r>
+        <w:t xml:space="preserve">. </w:t>
+      </w:r>
+      <w:r>
+        <w:t xml:space="preserve"> </w:t>
+      </w:r>
+      <w:r>
+        <w:t xml:space="preserve">Uno studente deve registrarsi al sito tramite mail </w:t>
+      </w:r>
+      <w:r>
+        <w:t>universitaria, fornendo quindi dati personali quali nome, cognome, data nascita. Al primo accesso ogni studente dovrà compilare un “calendario di disponibilità”</w:t>
+      </w:r>
+      <w:r>
+        <w:t xml:space="preserve"> indicando </w:t>
+      </w:r>
+      <w:r>
+        <w:t>gli orari settimanali in cui ha la possibilità di effettuare servizi.</w:t>
+      </w:r>
+      <w:r>
+        <w:t xml:space="preserve"> Questo calendario sarà visibile a tutti gli utenti che richiedono un servizio (richiedenti), e sta alla base del funzionamento del sito.</w:t>
+      </w:r>
+    </w:p>
+    <w:p>
+      <w:pPr>
+        <w:spacing w:line="276" w:lineRule="auto"/>
+        <w:ind w:left="567" w:hanging="426"/>
+        <w:jc w:val="both"/>
+      </w:pPr>
+      <w:r>
+        <w:rPr>
+          <w:b/>
+          <w:bCs/>
+          <w:u w:val="single"/>
+        </w:rPr>
+        <w:t>O2</w:t>
+      </w:r>
+      <w:r>
+        <w:t>.</w:t>
+      </w:r>
+      <w:r>
+        <w:t xml:space="preserve"> </w:t>
+      </w:r>
+      <w:r>
+        <w:t xml:space="preserve"> </w:t>
+      </w:r>
+      <w:r>
+        <w:t>Ogni studente ha la possibilità di personalizzare il proprio profilo, inserendo una foto profilo</w:t>
+      </w:r>
+      <w:r>
+        <w:t>,</w:t>
+      </w:r>
+      <w:r>
+        <w:t xml:space="preserve"> una breve descrizione</w:t>
+      </w:r>
+      <w:r>
+        <w:t xml:space="preserve"> </w:t>
+      </w:r>
+      <w:r>
+        <w:t>e recapiti telefonici</w:t>
+      </w:r>
+      <w:r>
+        <w:t xml:space="preserve">. </w:t>
+      </w:r>
+      <w:r>
+        <w:t>È</w:t>
+      </w:r>
+      <w:r>
+        <w:t xml:space="preserve"> inoltre possibile modificare in qualunque momento le proprie disponibilità orarie.</w:t>
+      </w:r>
+    </w:p>
+    <w:p>
+      <w:pPr>
+        <w:spacing w:line="276" w:lineRule="auto"/>
+        <w:ind w:left="567" w:hanging="426"/>
+        <w:jc w:val="both"/>
+      </w:pPr>
+      <w:r>
+        <w:rPr>
+          <w:b/>
+          <w:bCs/>
+          <w:u w:val="single"/>
+        </w:rPr>
+        <w:t>O3</w:t>
+      </w:r>
+      <w:r>
+        <w:t>.</w:t>
+      </w:r>
+      <w:r>
+        <w:t xml:space="preserve"> </w:t>
+      </w:r>
+      <w:r>
+        <w:t xml:space="preserve"> Ogni studente </w:t>
+      </w:r>
+      <w:r>
+        <w:t>può visualizzare</w:t>
+      </w:r>
+      <w:r>
+        <w:t xml:space="preserve"> una lista di annunci di lavoro, già filtrata dal sito in base alle disponibilità orarie esplicitate </w:t>
+      </w:r>
+      <w:r>
+        <w:rPr>
+          <w:i/>
+          <w:iCs/>
+          <w:sz w:val="18"/>
+          <w:szCs w:val="18"/>
+        </w:rPr>
+        <w:t>(</w:t>
+      </w:r>
+      <w:r>
+        <w:rPr>
+          <w:i/>
+          <w:iCs/>
+          <w:sz w:val="18"/>
+          <w:szCs w:val="18"/>
+        </w:rPr>
+        <w:t xml:space="preserve">vedi </w:t>
+      </w:r>
+      <w:r>
+        <w:rPr>
+          <w:i/>
+          <w:iCs/>
+          <w:sz w:val="18"/>
+          <w:szCs w:val="18"/>
+        </w:rPr>
+        <w:t>O1, O2)</w:t>
+      </w:r>
+      <w:r>
+        <w:t xml:space="preserve">, dove vengono indicate le informazioni base riguardo al lavoro (data, luogo e specifiche del servizio, richiedente </w:t>
+      </w:r>
+      <w:r>
+        <w:rPr>
+          <w:i/>
+          <w:iCs/>
+          <w:sz w:val="18"/>
+          <w:szCs w:val="18"/>
+        </w:rPr>
+        <w:t>(vedi O</w:t>
+      </w:r>
+      <w:r>
+        <w:rPr>
+          <w:i/>
+          <w:iCs/>
+          <w:sz w:val="18"/>
+          <w:szCs w:val="18"/>
+        </w:rPr>
+        <w:t>4</w:t>
+      </w:r>
+      <w:r>
+        <w:rPr>
+          <w:i/>
+          <w:iCs/>
+          <w:sz w:val="18"/>
+          <w:szCs w:val="18"/>
+        </w:rPr>
+        <w:t>)</w:t>
+      </w:r>
+      <w:r>
+        <w:t>, compenso all’ora). Vi è poi la possibilità di inviare una richiesta per prendere in carico il lavoro e mettersi in contatto con il richiedente del servizio.</w:t>
+      </w:r>
+    </w:p>
+    <w:p>
+      <w:pPr>
+        <w:spacing w:line="276" w:lineRule="auto"/>
+        <w:ind w:left="567" w:hanging="426"/>
+        <w:jc w:val="both"/>
+      </w:pPr>
+      <w:r>
+        <w:rPr>
+          <w:b/>
+          <w:bCs/>
+          <w:u w:val="single"/>
+        </w:rPr>
+        <w:t>O4</w:t>
+      </w:r>
+      <w:r>
+        <w:t>.</w:t>
+      </w:r>
+      <w:r>
+        <w:t xml:space="preserve"> Un utente non autenticato deve registrarsi al sito tramite una mail ordinaria, e avrà solamente la possibilità di pubblicare </w:t>
+      </w:r>
+      <w:r>
+        <w:t xml:space="preserve">e gestire </w:t>
+      </w:r>
+      <w:r>
+        <w:t>annunci</w:t>
+      </w:r>
+      <w:r>
+        <w:t xml:space="preserve">. </w:t>
       </w:r>
     </w:p>
     <w:p>
@@ -158,9 +533,11 @@
           <w:ilvl w:val="0"/>
           <w:numId w:val="2"/>
         </w:numPr>
-      </w:pPr>
-      <w:r>
-        <w:t>Il richiedente</w:t>
+        <w:spacing w:line="276" w:lineRule="auto"/>
+        <w:jc w:val="both"/>
+      </w:pPr>
+      <w:r>
+        <w:t>l richiedente</w:t>
       </w:r>
       <w:r>
         <w:t xml:space="preserve"> ha la possibilità di creare un annuncio</w:t>
@@ -176,9 +553,30 @@
           <w:ilvl w:val="0"/>
           <w:numId w:val="2"/>
         </w:numPr>
-      </w:pPr>
-      <w:r>
-        <w:t>Lo studente ha la possibilità di visualizzare il catalogo degli annunci in base alla sede universitaria che frequenta, informarsi e mettersi in contatto con il richiedente</w:t>
+        <w:spacing w:line="276" w:lineRule="auto"/>
+        <w:ind w:left="426"/>
+        <w:jc w:val="both"/>
+      </w:pPr>
+      <w:r>
+        <w:lastRenderedPageBreak/>
+        <w:t xml:space="preserve">Ogni </w:t>
+      </w:r>
+      <w:r>
+        <w:t>richiedente</w:t>
+      </w:r>
+      <w:r>
+        <w:t xml:space="preserve"> aggiunge il proprio recapito telefonico o il proprio account </w:t>
+      </w:r>
+      <w:proofErr w:type="spellStart"/>
+      <w:r>
+        <w:t>telegram</w:t>
+      </w:r>
+      <w:proofErr w:type="spellEnd"/>
+      <w:r>
+        <w:t xml:space="preserve"> nell’annuncio</w:t>
+      </w:r>
+      <w:r>
+        <w:t xml:space="preserve"> per favorire la comunicazione.</w:t>
       </w:r>
     </w:p>
     <w:p>
@@ -188,12 +586,21 @@
           <w:ilvl w:val="0"/>
           <w:numId w:val="2"/>
         </w:numPr>
-      </w:pPr>
-      <w:r>
-        <w:t>Ogni studente ha la possibilità di inserire le proprie disponibilità su un calendario, visibile agli utenti che richiedono un servizio.</w:t>
-      </w:r>
-      <w:r>
-        <w:t xml:space="preserve"> In questo modo, il richiedente – al momento della pubblicazione dell’annuncio – può già effettuare una scelta tra gli studenti disponibili nell’orario richiesto.</w:t>
+        <w:spacing w:line="276" w:lineRule="auto"/>
+        <w:ind w:left="426"/>
+        <w:jc w:val="both"/>
+      </w:pPr>
+      <w:r>
+        <w:t xml:space="preserve">A seguito del servizio, </w:t>
+      </w:r>
+      <w:r>
+        <w:t>il</w:t>
+      </w:r>
+      <w:r>
+        <w:t xml:space="preserve"> richiedente ha la possibilità di inserire un feedback sulla qualità del lavoro svolto dallo studente.</w:t>
+      </w:r>
+      <w:r>
+        <w:t xml:space="preserve"> In base alle recensioni, il sito propone al richiedente – al momento di un nuovo annuncio – gli studenti con cui ha già avuto a che fare e che hanno offerto a tale richiedente un buon servizio.</w:t>
       </w:r>
     </w:p>
     <w:p>
@@ -203,26 +610,536 @@
           <w:ilvl w:val="0"/>
           <w:numId w:val="2"/>
         </w:numPr>
-      </w:pPr>
-      <w:r>
-        <w:t xml:space="preserve">Ogni </w:t>
-      </w:r>
-      <w:r>
-        <w:t>richiedente</w:t>
-      </w:r>
-      <w:r>
-        <w:t xml:space="preserve"> aggiunge il proprio recapito telefonico o il proprio account </w:t>
+        <w:spacing w:line="276" w:lineRule="auto"/>
+        <w:ind w:left="426"/>
+        <w:jc w:val="both"/>
+      </w:pPr>
+      <w:r>
+        <w:t>Il sito offre la possibilità di gestire le transazioni; queste verranno effettuate solo ed esclusivamente a servizio effettuato</w:t>
+      </w:r>
+      <w:r>
+        <w:t xml:space="preserve"> </w:t>
+      </w:r>
+      <w:r>
+        <w:t>tramite PayPal</w:t>
+      </w:r>
+    </w:p>
+    <w:p>
+      <w:pPr>
+        <w:spacing w:line="276" w:lineRule="auto"/>
+        <w:jc w:val="both"/>
+        <w:rPr>
+          <w:b/>
+          <w:bCs/>
+          <w:sz w:val="28"/>
+          <w:szCs w:val="28"/>
+        </w:rPr>
+      </w:pPr>
+      <w:r>
+        <w:rPr>
+          <w:b/>
+          <w:bCs/>
+          <w:sz w:val="28"/>
+          <w:szCs w:val="28"/>
+        </w:rPr>
+        <w:t xml:space="preserve">3. </w:t>
+      </w:r>
+      <w:r>
+        <w:rPr>
+          <w:b/>
+          <w:bCs/>
+          <w:sz w:val="28"/>
+          <w:szCs w:val="28"/>
+        </w:rPr>
+        <w:t>Requisiti Funzionali</w:t>
+      </w:r>
+    </w:p>
+    <w:p>
+      <w:pPr>
+        <w:spacing w:line="276" w:lineRule="auto"/>
+        <w:jc w:val="both"/>
+      </w:pPr>
+      <w:r>
+        <w:t>RF1</w:t>
+      </w:r>
+      <w:r>
+        <w:t xml:space="preserve"> Il sistema deve fornire al momento del</w:t>
+      </w:r>
+      <w:r>
+        <w:t>la registrazione</w:t>
+      </w:r>
+      <w:r>
+        <w:t>, la possibilità</w:t>
+      </w:r>
+      <w:r>
+        <w:t xml:space="preserve"> di scegliere il tipo di utente: (studente, richiedente). </w:t>
+      </w:r>
+      <w:r>
+        <w:t>Se si sceglie studente, bisogna indicare l’ateneo</w:t>
+      </w:r>
+      <w:r>
+        <w:t xml:space="preserve"> (si può fare anche SOLO </w:t>
       </w:r>
       <w:proofErr w:type="spellStart"/>
       <w:r>
-        <w:t>telegram</w:t>
+        <w:t>unitn</w:t>
       </w:r>
       <w:proofErr w:type="spellEnd"/>
       <w:r>
-        <w:t xml:space="preserve"> nell’annuncio</w:t>
-      </w:r>
-      <w:r>
-        <w:t xml:space="preserve"> per favorire la comunicazione.</w:t>
+        <w:t>)</w:t>
+      </w:r>
+      <w:r>
+        <w:t xml:space="preserve"> e s</w:t>
+      </w:r>
+      <w:r>
+        <w:t>i verrà indirizzati sul sito di login dell’ateneo</w:t>
+      </w:r>
+      <w:r>
+        <w:t>, l’unica informazione che il sito richiede allo studente è una descrizione personale per permettere al richiedente informazioni aggiuntive (personalità, esperienze lavorative precedenti, …)</w:t>
+      </w:r>
+      <w:r>
+        <w:t xml:space="preserve">. Se invece si sceglie richiedente, il sistema fornirà un </w:t>
+      </w:r>
+      <w:proofErr w:type="spellStart"/>
+      <w:r>
+        <w:t>form</w:t>
+      </w:r>
+      <w:proofErr w:type="spellEnd"/>
+      <w:r>
+        <w:t xml:space="preserve"> da compilare con </w:t>
+      </w:r>
+      <w:r>
+        <w:t xml:space="preserve">le informazioni </w:t>
+      </w:r>
+      <w:r>
+        <w:t>cui necessita</w:t>
+      </w:r>
+      <w:r>
+        <w:t>.</w:t>
+      </w:r>
+    </w:p>
+    <w:p>
+      <w:pPr>
+        <w:spacing w:line="276" w:lineRule="auto"/>
+        <w:jc w:val="both"/>
+      </w:pPr>
+      <w:r>
+        <w:t>Studente</w:t>
+      </w:r>
+    </w:p>
+    <w:p>
+      <w:pPr>
+        <w:spacing w:line="276" w:lineRule="auto"/>
+        <w:jc w:val="both"/>
+      </w:pPr>
+      <w:r>
+        <w:t>RF2 Al primo accesso, il sito mostra un calendario settimanale (</w:t>
+      </w:r>
+      <w:proofErr w:type="spellStart"/>
+      <w:r>
+        <w:t>lunedi</w:t>
+      </w:r>
+      <w:proofErr w:type="spellEnd"/>
+      <w:r>
+        <w:t xml:space="preserve"> – domenica) con </w:t>
+      </w:r>
+      <w:proofErr w:type="spellStart"/>
+      <w:r>
+        <w:t>fascie</w:t>
+      </w:r>
+      <w:proofErr w:type="spellEnd"/>
+      <w:r>
+        <w:t xml:space="preserve"> di orario, lo studente deve indicare uno o più giorni con le fasce orarie nel quale è disponibile nel fornire servizio. Le disponibilità possono essere modificate ogni volta che vuole lo studente</w:t>
+      </w:r>
+      <w:r>
+        <w:t>. (?Dinamicità del sito?)</w:t>
+      </w:r>
+    </w:p>
+    <w:p>
+      <w:pPr>
+        <w:spacing w:line="276" w:lineRule="auto"/>
+        <w:jc w:val="both"/>
+      </w:pPr>
+      <w:r>
+        <w:t>RF3 Il sistema deve mostrare un catalogo di annunci per lo studente, in base all’università e in base alle disponibilità di orario</w:t>
+      </w:r>
+      <w:r>
+        <w:t xml:space="preserve"> (vedi RF2).</w:t>
+      </w:r>
+    </w:p>
+    <w:p>
+      <w:pPr>
+        <w:spacing w:line="276" w:lineRule="auto"/>
+        <w:jc w:val="both"/>
+      </w:pPr>
+      <w:r>
+        <w:t>RF4 Il sistema deve permettere all’utente di visualizzare le recensioni personali.</w:t>
+      </w:r>
+    </w:p>
+    <w:p>
+      <w:pPr>
+        <w:spacing w:line="276" w:lineRule="auto"/>
+        <w:jc w:val="both"/>
+      </w:pPr>
+      <w:r>
+        <w:t xml:space="preserve">RF5 Il sistema deve </w:t>
+      </w:r>
+      <w:r>
+        <w:t>mostrare</w:t>
+      </w:r>
+      <w:r>
+        <w:t xml:space="preserve"> una finestra di dialogo per lo studente, una volta cliccato sull’annuncio, dove può informarsi sul servizio e nel caso aggiungersi ad una lista di persone che vorrebbero svolgere quel servizio</w:t>
+      </w:r>
+      <w:r>
+        <w:t>, con l’invio di un CV</w:t>
+      </w:r>
+      <w:r>
+        <w:t>.</w:t>
+      </w:r>
+    </w:p>
+    <w:p>
+      <w:pPr>
+        <w:spacing w:line="276" w:lineRule="auto"/>
+        <w:jc w:val="both"/>
+      </w:pPr>
+      <w:r>
+        <w:t>RF6 Recensione del trattamento da parte dello studente nei confronti del richiedente</w:t>
+      </w:r>
+    </w:p>
+    <w:p>
+      <w:pPr>
+        <w:spacing w:line="276" w:lineRule="auto"/>
+        <w:jc w:val="both"/>
+      </w:pPr>
+      <w:r>
+        <w:t>RF7</w:t>
+      </w:r>
+      <w:r>
+        <w:t xml:space="preserve"> Il sistema </w:t>
+      </w:r>
+      <w:r>
+        <w:t>deve inviare</w:t>
+      </w:r>
+      <w:r>
+        <w:t xml:space="preserve"> un’e-mail autogenerata</w:t>
+      </w:r>
+      <w:r>
+        <w:t xml:space="preserve"> </w:t>
+      </w:r>
+      <w:r>
+        <w:t xml:space="preserve">per ricordare allo studente del servizio </w:t>
+      </w:r>
+      <w:r>
+        <w:t>che ha concordato con il richiedente.</w:t>
+      </w:r>
+    </w:p>
+    <w:p>
+      <w:pPr>
+        <w:spacing w:line="276" w:lineRule="auto"/>
+        <w:jc w:val="both"/>
+      </w:pPr>
+      <w:r>
+        <w:t>RF8 Il sistema mostra nel profilo dello studente una cronologia dei servizi svolti nel passato.</w:t>
+      </w:r>
+    </w:p>
+    <w:p>
+      <w:pPr>
+        <w:spacing w:line="276" w:lineRule="auto"/>
+        <w:jc w:val="both"/>
+      </w:pPr>
+      <w:r>
+        <w:t>RF_ Il sistema deve fornire una pagina per visualizzare lo stato degli annunci (in attesa, accettato, respinto) su cui lo studente ha inviato richiesta.</w:t>
+      </w:r>
+    </w:p>
+    <w:p>
+      <w:pPr>
+        <w:spacing w:line="276" w:lineRule="auto"/>
+        <w:jc w:val="both"/>
+      </w:pPr>
+      <w:r>
+        <w:t>RF_ Studente riceve un email nel caso un richiedente avvisa del nuovo annuncio</w:t>
+      </w:r>
+    </w:p>
+    <w:p>
+      <w:pPr>
+        <w:spacing w:line="276" w:lineRule="auto"/>
+        <w:jc w:val="both"/>
+      </w:pPr>
+      <w:r>
+        <w:t>Richiedente</w:t>
+      </w:r>
+    </w:p>
+    <w:p>
+      <w:pPr>
+        <w:spacing w:line="276" w:lineRule="auto"/>
+        <w:jc w:val="both"/>
+      </w:pPr>
+      <w:r>
+        <w:t>RF_ Il richiedente definisce prezzi e tempistiche</w:t>
+      </w:r>
+    </w:p>
+    <w:p>
+      <w:pPr>
+        <w:spacing w:line="276" w:lineRule="auto"/>
+        <w:jc w:val="both"/>
+      </w:pPr>
+      <w:r>
+        <w:t>RF9</w:t>
+      </w:r>
+      <w:r>
+        <w:t xml:space="preserve"> Annunci creati</w:t>
+      </w:r>
+    </w:p>
+    <w:p>
+      <w:pPr>
+        <w:spacing w:line="276" w:lineRule="auto"/>
+        <w:jc w:val="both"/>
+      </w:pPr>
+      <w:r>
+        <w:t>RF10 Calendario di annunci</w:t>
+      </w:r>
+    </w:p>
+    <w:p>
+      <w:pPr>
+        <w:spacing w:line="276" w:lineRule="auto"/>
+        <w:jc w:val="both"/>
+      </w:pPr>
+      <w:r>
+        <w:t xml:space="preserve">RF11 </w:t>
+      </w:r>
+      <w:r>
+        <w:t>Invio a studenti passati con necessità particolari (esempio: so che ho bisogno di un babysitter, invio a uno che fa il babysitter)</w:t>
+      </w:r>
+      <w:r>
+        <w:t>, quando creo un annuncio posso indirizzarlo già a qualche conoscente…</w:t>
+      </w:r>
+    </w:p>
+    <w:p>
+      <w:pPr>
+        <w:spacing w:line="276" w:lineRule="auto"/>
+        <w:jc w:val="both"/>
+      </w:pPr>
+      <w:r>
+        <w:lastRenderedPageBreak/>
+        <w:t>RF12 Una volta trovato lo studente, il richiedente fissa il servizio e chiude le richieste</w:t>
+      </w:r>
+    </w:p>
+    <w:p>
+      <w:pPr>
+        <w:spacing w:line="276" w:lineRule="auto"/>
+        <w:jc w:val="both"/>
+      </w:pPr>
+      <w:r>
+        <w:t>RF13 Il sistema deve permettere il pagamento del servizio da parte del richiedente, solamente al termine del servizio stesso attraverso …</w:t>
+      </w:r>
+    </w:p>
+    <w:p>
+      <w:pPr>
+        <w:spacing w:line="276" w:lineRule="auto"/>
+        <w:jc w:val="both"/>
+      </w:pPr>
+      <w:r>
+        <w:t>RF14 Il sistema deve notificare attraverso una e-mail il richiedente nel caso uno studente invia una richiesta all’annuncio</w:t>
+      </w:r>
+    </w:p>
+    <w:p>
+      <w:pPr>
+        <w:spacing w:line="276" w:lineRule="auto"/>
+        <w:jc w:val="both"/>
+      </w:pPr>
+      <w:r>
+        <w:t>Pagamenti (</w:t>
+      </w:r>
+      <w:r>
+        <w:t>scelta di pagamento</w:t>
+      </w:r>
+      <w:r>
+        <w:t>)</w:t>
+      </w:r>
+    </w:p>
+    <w:p>
+      <w:pPr>
+        <w:spacing w:line="276" w:lineRule="auto"/>
+        <w:jc w:val="both"/>
+      </w:pPr>
+      <w:r>
+        <w:t xml:space="preserve">RF_ </w:t>
+      </w:r>
+      <w:proofErr w:type="spellStart"/>
+      <w:r>
+        <w:t>Paypal</w:t>
+      </w:r>
+      <w:proofErr w:type="spellEnd"/>
+      <w:r>
+        <w:t>/Portafoglio virtuale</w:t>
+      </w:r>
+      <w:r>
+        <w:t>/Contanti</w:t>
+      </w:r>
+    </w:p>
+    <w:p>
+      <w:pPr>
+        <w:spacing w:line="276" w:lineRule="auto"/>
+        <w:jc w:val="both"/>
+      </w:pPr>
+      <w:r>
+        <w:t xml:space="preserve">Recensioni </w:t>
+      </w:r>
+    </w:p>
+    <w:p>
+      <w:pPr>
+        <w:spacing w:line="276" w:lineRule="auto"/>
+        <w:jc w:val="both"/>
+      </w:pPr>
+      <w:r>
+        <w:t>Requisiti Non Funzionali</w:t>
+      </w:r>
+    </w:p>
+    <w:p>
+      <w:pPr>
+        <w:spacing w:line="276" w:lineRule="auto"/>
+        <w:jc w:val="both"/>
+      </w:pPr>
+      <w:r>
+        <w:t>RNF1</w:t>
+      </w:r>
+      <w:r>
+        <w:t xml:space="preserve"> Invio dell’email prima delle 24 ore dal servizio stesso</w:t>
+      </w:r>
+    </w:p>
+    <w:p>
+      <w:pPr>
+        <w:spacing w:line="276" w:lineRule="auto"/>
+        <w:jc w:val="both"/>
+      </w:pPr>
+      <w:r>
+        <w:t>RNF2 Usabilità, il sito deve essere semplice da comprendere: un utente che ha effettuato il primo accesso deve essere in grado di effettuare tutte le operazioni disponibili</w:t>
+      </w:r>
+    </w:p>
+    <w:p>
+      <w:pPr>
+        <w:spacing w:line="276" w:lineRule="auto"/>
+        <w:jc w:val="both"/>
+      </w:pPr>
+      <w:r>
+        <w:t>RNF3 Privacy</w:t>
+      </w:r>
+    </w:p>
+    <w:p>
+      <w:pPr>
+        <w:spacing w:line="276" w:lineRule="auto"/>
+        <w:jc w:val="both"/>
+      </w:pPr>
+      <w:r>
+        <w:t xml:space="preserve">RNF4 </w:t>
+      </w:r>
+      <w:r>
+        <w:t>Sicurezza delle transazioni</w:t>
+      </w:r>
+    </w:p>
+    <w:p>
+      <w:pPr>
+        <w:spacing w:line="276" w:lineRule="auto"/>
+        <w:jc w:val="both"/>
+      </w:pPr>
+      <w:r>
+        <w:t>RNF5 Strong Password per il richiedente</w:t>
+      </w:r>
+    </w:p>
+    <w:p>
+      <w:pPr>
+        <w:spacing w:line="276" w:lineRule="auto"/>
+        <w:jc w:val="both"/>
+        <w:rPr>
+          <w:b/>
+          <w:bCs/>
+          <w:sz w:val="28"/>
+          <w:szCs w:val="28"/>
+          <w:lang w:val="en-GB"/>
+        </w:rPr>
+      </w:pPr>
+      <w:r>
+        <w:rPr>
+          <w:b/>
+          <w:bCs/>
+          <w:sz w:val="28"/>
+          <w:szCs w:val="28"/>
+          <w:lang w:val="en-GB"/>
+        </w:rPr>
+        <w:t xml:space="preserve">4. </w:t>
+      </w:r>
+      <w:r>
+        <w:rPr>
+          <w:b/>
+          <w:bCs/>
+          <w:sz w:val="28"/>
+          <w:szCs w:val="28"/>
+          <w:lang w:val="en-GB"/>
+        </w:rPr>
+        <w:t>Design Front-End</w:t>
+      </w:r>
+    </w:p>
+    <w:p>
+      <w:pPr>
+        <w:spacing w:line="276" w:lineRule="auto"/>
+        <w:jc w:val="both"/>
+        <w:rPr>
+          <w:lang w:val="en-GB"/>
+        </w:rPr>
+      </w:pPr>
+    </w:p>
+    <w:p>
+      <w:pPr>
+        <w:spacing w:line="276" w:lineRule="auto"/>
+        <w:jc w:val="both"/>
+        <w:rPr>
+          <w:b/>
+          <w:bCs/>
+          <w:sz w:val="28"/>
+          <w:szCs w:val="28"/>
+          <w:lang w:val="en-GB"/>
+        </w:rPr>
+      </w:pPr>
+      <w:r>
+        <w:rPr>
+          <w:b/>
+          <w:bCs/>
+          <w:sz w:val="28"/>
+          <w:szCs w:val="28"/>
+          <w:lang w:val="en-GB"/>
+        </w:rPr>
+        <w:t xml:space="preserve">5. </w:t>
+      </w:r>
+      <w:r>
+        <w:rPr>
+          <w:b/>
+          <w:bCs/>
+          <w:sz w:val="28"/>
+          <w:szCs w:val="28"/>
+          <w:lang w:val="en-GB"/>
+        </w:rPr>
+        <w:t>Design Back-End</w:t>
+      </w:r>
+    </w:p>
+    <w:p>
+      <w:pPr>
+        <w:spacing w:line="276" w:lineRule="auto"/>
+        <w:jc w:val="both"/>
+      </w:pPr>
+      <w:r>
+        <w:t>I</w:t>
+      </w:r>
+      <w:r>
+        <w:t>l sito</w:t>
+      </w:r>
+      <w:r>
+        <w:t>, al fine di garantire una buona esperienza utente,</w:t>
+      </w:r>
+      <w:r>
+        <w:t xml:space="preserve"> si interfaccia con alcuni sistemi esterni</w:t>
+      </w:r>
+      <w:r>
+        <w:t>. Di seguito una breve descrizione di questi:</w:t>
       </w:r>
     </w:p>
     <w:p>
@@ -232,18 +1149,35 @@
           <w:ilvl w:val="0"/>
           <w:numId w:val="2"/>
         </w:numPr>
-      </w:pPr>
-      <w:r>
-        <w:t xml:space="preserve">A seguito del servizio, </w:t>
-      </w:r>
-      <w:r>
-        <w:t>il</w:t>
-      </w:r>
-      <w:r>
-        <w:t xml:space="preserve"> richiedente ha la possibilità di inserire un feedback sulla qualità del lavoro svolto dallo studente.</w:t>
-      </w:r>
-      <w:r>
-        <w:t xml:space="preserve"> In base alle recensioni, il sito propone al richiedente – al momento di un nuovo annuncio – gli studenti con cui ha già avuto a che fare e che hanno offerto a tale richiedente un buon servizio.</w:t>
+        <w:spacing w:line="276" w:lineRule="auto"/>
+        <w:jc w:val="both"/>
+        <w:rPr>
+          <w:i/>
+          <w:iCs/>
+        </w:rPr>
+      </w:pPr>
+      <w:r>
+        <w:rPr>
+          <w:i/>
+          <w:iCs/>
+        </w:rPr>
+        <w:t>Calendario</w:t>
+      </w:r>
+      <w:r>
+        <w:rPr>
+          <w:i/>
+          <w:iCs/>
+        </w:rPr>
+        <w:t xml:space="preserve"> </w:t>
+      </w:r>
+      <w:r>
+        <w:t xml:space="preserve">permette </w:t>
+      </w:r>
+      <w:r>
+        <w:t xml:space="preserve">la gestione di </w:t>
+      </w:r>
+      <w:r>
+        <w:t>___</w:t>
       </w:r>
     </w:p>
     <w:p>
@@ -253,326 +1187,93 @@
           <w:ilvl w:val="0"/>
           <w:numId w:val="2"/>
         </w:numPr>
-      </w:pPr>
-      <w:r>
-        <w:t>Il sito offre la possibilità di gestire le transazioni; queste verranno effettuate solo ed esclusivamente a servizio effettuato</w:t>
-      </w:r>
-      <w:r>
-        <w:t xml:space="preserve"> </w:t>
-      </w:r>
-    </w:p>
-    <w:p>
-      <w:r>
-        <w:t>Requisiti Funzionali</w:t>
-      </w:r>
-    </w:p>
-    <w:p>
-      <w:r>
-        <w:t>RF1</w:t>
-      </w:r>
-      <w:r>
-        <w:t xml:space="preserve"> Il sistema deve fornire al momento del</w:t>
-      </w:r>
-      <w:r>
-        <w:t>la registrazione</w:t>
-      </w:r>
-      <w:r>
-        <w:t>, la possibilità</w:t>
-      </w:r>
-      <w:r>
-        <w:t xml:space="preserve"> di scegliere il tipo di utente: (studente, richiedente). </w:t>
-      </w:r>
-      <w:r>
-        <w:t>Se si sceglie studente, bisogna indicare l’ateneo</w:t>
-      </w:r>
-      <w:r>
-        <w:t xml:space="preserve"> (si può fare anche SOLO </w:t>
-      </w:r>
+        <w:spacing w:line="276" w:lineRule="auto"/>
+        <w:jc w:val="both"/>
+        <w:rPr>
+          <w:i/>
+          <w:iCs/>
+        </w:rPr>
+      </w:pPr>
+      <w:r>
+        <w:rPr>
+          <w:i/>
+          <w:iCs/>
+        </w:rPr>
+        <w:t xml:space="preserve">Database locale </w:t>
+      </w:r>
+      <w:r>
+        <w:t xml:space="preserve">è adibito al mantenimento e alla gestione dei dati utente, degli annunci effettuati </w:t>
+      </w:r>
+      <w:r>
+        <w:t>e impegni presi tramite sito;</w:t>
+      </w:r>
+    </w:p>
+    <w:p>
+      <w:pPr>
+        <w:pStyle w:val="Paragrafoelenco"/>
+        <w:numPr>
+          <w:ilvl w:val="0"/>
+          <w:numId w:val="2"/>
+        </w:numPr>
+        <w:spacing w:line="276" w:lineRule="auto"/>
+        <w:jc w:val="both"/>
+        <w:rPr>
+          <w:i/>
+          <w:iCs/>
+        </w:rPr>
+      </w:pPr>
       <w:proofErr w:type="spellStart"/>
       <w:r>
-        <w:t>unitn</w:t>
+        <w:rPr>
+          <w:i/>
+          <w:iCs/>
+        </w:rPr>
+        <w:t>Paypal</w:t>
       </w:r>
       <w:proofErr w:type="spellEnd"/>
       <w:r>
-        <w:t>)</w:t>
-      </w:r>
-      <w:r>
-        <w:t xml:space="preserve"> e s</w:t>
-      </w:r>
-      <w:r>
-        <w:t>i verrà indirizzati sul sito di login dell’ateneo</w:t>
-      </w:r>
-      <w:r>
-        <w:t xml:space="preserve">, l’unica informazione che il sito richiede allo studente è una descrizione personale per permettere al richiedente informazioni aggiuntive (personalità, esperienze </w:t>
-      </w:r>
-      <w:r>
-        <w:lastRenderedPageBreak/>
-        <w:t>lavorative precedenti, …)</w:t>
-      </w:r>
-      <w:r>
-        <w:t xml:space="preserve">. Se invece si sceglie richiedente, il sistema fornirà un </w:t>
-      </w:r>
+        <w:t xml:space="preserve"> gestisce le transazioni effettuate, quali pagamento e ricezione di denaro a prestazione effettuata;</w:t>
+      </w:r>
+    </w:p>
+    <w:p>
+      <w:pPr>
+        <w:pStyle w:val="Paragrafoelenco"/>
+        <w:numPr>
+          <w:ilvl w:val="0"/>
+          <w:numId w:val="2"/>
+        </w:numPr>
+        <w:spacing w:line="276" w:lineRule="auto"/>
+        <w:jc w:val="both"/>
+        <w:rPr>
+          <w:i/>
+          <w:iCs/>
+        </w:rPr>
+      </w:pPr>
       <w:proofErr w:type="spellStart"/>
       <w:r>
-        <w:t>form</w:t>
+        <w:rPr>
+          <w:i/>
+          <w:iCs/>
+        </w:rPr>
+        <w:t>UniTn</w:t>
       </w:r>
       <w:proofErr w:type="spellEnd"/>
       <w:r>
-        <w:t xml:space="preserve"> da compilare con </w:t>
-      </w:r>
-      <w:r>
-        <w:t xml:space="preserve">le informazioni </w:t>
-      </w:r>
-      <w:r>
-        <w:t>cui necessita</w:t>
-      </w:r>
-      <w:r>
-        <w:t>.</w:t>
-      </w:r>
-    </w:p>
-    <w:p>
-      <w:r>
-        <w:t>Studente</w:t>
-      </w:r>
-    </w:p>
-    <w:p>
-      <w:r>
-        <w:t>RF2 Al primo accesso, il sito mostra un calendario settimanale (</w:t>
-      </w:r>
-      <w:proofErr w:type="spellStart"/>
-      <w:r>
-        <w:t>lunedi</w:t>
-      </w:r>
-      <w:proofErr w:type="spellEnd"/>
-      <w:r>
-        <w:t xml:space="preserve"> – domenica) con </w:t>
-      </w:r>
-      <w:proofErr w:type="spellStart"/>
-      <w:r>
-        <w:t>fascie</w:t>
-      </w:r>
-      <w:proofErr w:type="spellEnd"/>
-      <w:r>
-        <w:t xml:space="preserve"> di orario, lo studente deve indicare uno o più giorni con le fasce orarie nel quale è disponibile nel fornire servizio. Le disponibilità possono essere modificate ogni volta che vuole lo studente</w:t>
-      </w:r>
-      <w:r>
-        <w:t>. (?Dinamicità del sito?)</w:t>
-      </w:r>
-    </w:p>
-    <w:p>
-      <w:r>
-        <w:t>RF3 Il sistema deve mostrare un catalogo di annunci per lo studente, in base all’università e in base alle disponibilità di orario</w:t>
-      </w:r>
-      <w:r>
-        <w:t xml:space="preserve"> (vedi RF2).</w:t>
-      </w:r>
-    </w:p>
-    <w:p>
-      <w:r>
-        <w:t>RF4 Il sistema deve permettere all’utente di visualizzare le recensioni personali.</w:t>
-      </w:r>
-    </w:p>
-    <w:p>
-      <w:r>
-        <w:t xml:space="preserve">RF5 Il sistema deve </w:t>
-      </w:r>
-      <w:r>
-        <w:t>mostrare</w:t>
-      </w:r>
-      <w:r>
-        <w:t xml:space="preserve"> una finestra di dialogo per lo studente, una volta cliccato sull’annuncio, dove può informarsi sul servizio e nel caso aggiungersi ad una lista di persone che vorrebbero svolgere quel servizio</w:t>
-      </w:r>
-      <w:r>
-        <w:t>, con l’invio di un CV</w:t>
-      </w:r>
-      <w:r>
-        <w:t>.</w:t>
-      </w:r>
-    </w:p>
-    <w:p>
-      <w:r>
-        <w:t>RF6 Recensione del trattamento da parte dello studente nei confronti del richiedente</w:t>
-      </w:r>
-    </w:p>
-    <w:p>
-      <w:r>
-        <w:t>RF7</w:t>
-      </w:r>
-      <w:r>
-        <w:t xml:space="preserve"> Il sistema </w:t>
-      </w:r>
-      <w:r>
-        <w:t>deve inviare</w:t>
-      </w:r>
-      <w:r>
-        <w:t xml:space="preserve"> un’e-mail autogenerata</w:t>
-      </w:r>
-      <w:r>
-        <w:t xml:space="preserve"> </w:t>
-      </w:r>
-      <w:r>
-        <w:t xml:space="preserve">per ricordare allo studente del servizio </w:t>
-      </w:r>
-      <w:r>
-        <w:t>che ha concordato con il richiedente.</w:t>
-      </w:r>
-    </w:p>
-    <w:p>
-      <w:r>
-        <w:t>RF8 Il sistema mostra nel profilo dello studente una cronologia dei servizi svolti nel passato.</w:t>
-      </w:r>
-    </w:p>
-    <w:p>
-      <w:r>
-        <w:t>RF_ Il sistema deve fornire una pagina per visualizzare lo stato degli annunci (in attesa, accettato, respinto) su cui lo studente ha inviato richiesta.</w:t>
-      </w:r>
-    </w:p>
-    <w:p>
-      <w:r>
-        <w:t>RF_ Studente riceve un email nel caso un richiedente avvisa del nuovo annuncio</w:t>
-      </w:r>
-    </w:p>
-    <w:p>
-      <w:r>
-        <w:t>Richiedente</w:t>
-      </w:r>
-    </w:p>
-    <w:p>
-      <w:r>
-        <w:t>RF_ Il richiedente definisce prezzi e tempistiche</w:t>
-      </w:r>
-    </w:p>
-    <w:p>
-      <w:r>
-        <w:t>RF9</w:t>
-      </w:r>
-      <w:r>
-        <w:t xml:space="preserve"> Annunci creati</w:t>
-      </w:r>
-    </w:p>
-    <w:p>
-      <w:r>
-        <w:t>RF10 Calendario di annunci</w:t>
-      </w:r>
-    </w:p>
-    <w:p>
-      <w:r>
-        <w:t xml:space="preserve">RF11 </w:t>
-      </w:r>
-      <w:r>
-        <w:t>Invio a studenti passati con necessità particolari (esempio: so che ho bisogno di un babysitter, invio a uno che fa il babysitter)</w:t>
-      </w:r>
-      <w:r>
-        <w:t>, quando creo un annuncio posso indirizzarlo già a qualche conoscente…</w:t>
-      </w:r>
-    </w:p>
-    <w:p>
-      <w:r>
-        <w:t>RF12 Una volta trovato lo studente, il richiedente fissa il servizio e chiude le richieste</w:t>
-      </w:r>
-    </w:p>
-    <w:p>
-      <w:r>
-        <w:t>RF13 Il sistema deve permettere il pagamento del servizio da parte del richiedente, solamente al termine del servizio stesso attraverso …</w:t>
-      </w:r>
-    </w:p>
-    <w:p>
-      <w:r>
-        <w:t>RF14 Il sistema deve notificare attraverso una e-mail il richiedente nel caso uno studente invia una richiesta all’annuncio</w:t>
-      </w:r>
-    </w:p>
-    <w:p>
-      <w:r>
-        <w:t>Pagamenti (</w:t>
-      </w:r>
-      <w:r>
-        <w:t>scelta di pagamento</w:t>
-      </w:r>
-      <w:r>
-        <w:t>)</w:t>
-      </w:r>
-    </w:p>
-    <w:p>
-      <w:r>
-        <w:t xml:space="preserve">RF_ </w:t>
-      </w:r>
-      <w:proofErr w:type="spellStart"/>
-      <w:r>
-        <w:t>Paypal</w:t>
-      </w:r>
-      <w:proofErr w:type="spellEnd"/>
-      <w:r>
-        <w:t>/Portafoglio virtuale</w:t>
-      </w:r>
-      <w:r>
-        <w:t>/Contanti</w:t>
-      </w:r>
-    </w:p>
-    <w:p>
-      <w:r>
-        <w:t xml:space="preserve">Recensioni </w:t>
-      </w:r>
-    </w:p>
-    <w:p>
-      <w:r>
-        <w:t>Requisiti Non Funzionali</w:t>
-      </w:r>
-    </w:p>
-    <w:p>
-      <w:r>
-        <w:t>RNF1</w:t>
-      </w:r>
-      <w:r>
-        <w:t xml:space="preserve"> Invio dell’email prima delle 24 ore dal servizio stesso</w:t>
-      </w:r>
-    </w:p>
-    <w:p>
-      <w:r>
-        <w:lastRenderedPageBreak/>
-        <w:t>RNF2 Usabilità, il sito deve essere semplice da comprendere: un utente che ha effettuato il primo accesso deve essere in grado di effettuare tutte le operazioni disponibili</w:t>
-      </w:r>
-    </w:p>
-    <w:p>
-      <w:r>
-        <w:t>RNF3 Privacy</w:t>
-      </w:r>
-    </w:p>
-    <w:p>
-      <w:r>
-        <w:t xml:space="preserve">RNF4 </w:t>
-      </w:r>
-      <w:r>
-        <w:t>Sicurezza delle transazioni</w:t>
-      </w:r>
-    </w:p>
-    <w:p>
-      <w:r>
-        <w:t>RNF5 Strong Password per il richiedente</w:t>
-      </w:r>
-    </w:p>
-    <w:p>
-      <w:r>
-        <w:t>Design Front-End</w:t>
-      </w:r>
-    </w:p>
-    <w:p/>
-    <w:p>
-      <w:r>
-        <w:t>Design Back-End</w:t>
-      </w:r>
-    </w:p>
-    <w:p>
-      <w:r>
-        <w:t xml:space="preserve">Calendario, database locale, </w:t>
-      </w:r>
-      <w:proofErr w:type="spellStart"/>
-      <w:r>
-        <w:t>paypal</w:t>
-      </w:r>
-      <w:proofErr w:type="spellEnd"/>
-      <w:r>
-        <w:t>, UNITN api</w:t>
-      </w:r>
+        <w:rPr>
+          <w:i/>
+          <w:iCs/>
+        </w:rPr>
+        <w:t xml:space="preserve"> API </w:t>
+      </w:r>
+      <w:r>
+        <w:t>permette l’accesso con credenziali universitarie agli utenti studenti.</w:t>
+      </w:r>
+    </w:p>
+    <w:p>
+      <w:pPr>
+        <w:spacing w:line="276" w:lineRule="auto"/>
+        <w:jc w:val="both"/>
+      </w:pPr>
     </w:p>
     <w:sectPr>
       <w:pgSz w:w="11906" w:h="16838"/>
@@ -701,11 +1402,11 @@
   <w:abstractNum w:abstractNumId="1" w15:restartNumberingAfterBreak="0">
     <w:nsid w:val="64FB3516"/>
     <w:multiLevelType w:val="multilevel"/>
-    <w:tmpl w:val="B478CE1E"/>
+    <w:tmpl w:val="AB068B7C"/>
     <w:lvl w:ilvl="0">
       <w:start w:val="1"/>
-      <w:numFmt w:val="bullet"/>
-      <w:lvlText w:val="-"/>
+      <w:numFmt w:val="decimal"/>
+      <w:lvlText w:val="%1."/>
       <w:lvlJc w:val="left"/>
       <w:pPr>
         <w:ind w:left="720" w:hanging="360"/>

</xml_diff>

<commit_message>
modifiche frontEnd by Riccardo
</commit_message>
<xml_diff>
--- a/DocumentoRequisiti.docx
+++ b/DocumentoRequisiti.docx
@@ -1,6 +1,6 @@
 
 <file path=word/document.xml><?xml version="1.0" encoding="utf-8"?>
-<w:document xmlns:wpc="http://schemas.microsoft.com/office/word/2010/wordprocessingCanvas" xmlns:cx="http://schemas.microsoft.com/office/drawing/2014/chartex" xmlns:cx1="http://schemas.microsoft.com/office/drawing/2015/9/8/chartex" xmlns:cx2="http://schemas.microsoft.com/office/drawing/2015/10/21/chartex" xmlns:cx3="http://schemas.microsoft.com/office/drawing/2016/5/9/chartex" xmlns:cx4="http://schemas.microsoft.com/office/drawing/2016/5/10/chartex" xmlns:cx5="http://schemas.microsoft.com/office/drawing/2016/5/11/chartex" xmlns:cx6="http://schemas.microsoft.com/office/drawing/2016/5/12/chartex" xmlns:cx7="http://schemas.microsoft.com/office/drawing/2016/5/13/chartex" xmlns:cx8="http://schemas.microsoft.com/office/drawing/2016/5/14/chartex" xmlns:mc="http://schemas.openxmlformats.org/markup-compatibility/2006" xmlns:aink="http://schemas.microsoft.com/office/drawing/2016/ink" xmlns:am3d="http://schemas.microsoft.com/office/drawing/2017/model3d" xmlns:o="urn:schemas-microsoft-com:office:office" xmlns:r="http://schemas.openxmlformats.org/officeDocument/2006/relationships" xmlns:m="http://schemas.openxmlformats.org/officeDocument/2006/math" xmlns:v="urn:schemas-microsoft-com:vml" xmlns:wp14="http://schemas.microsoft.com/office/word/2010/wordprocessingDrawing" xmlns:wp="http://schemas.openxmlformats.org/drawingml/2006/wordprocessingDrawing" xmlns:w10="urn:schemas-microsoft-com:office:word" xmlns:w="http://schemas.openxmlformats.org/wordprocessingml/2006/main" xmlns:w14="http://schemas.microsoft.com/office/word/2010/wordml" xmlns:w15="http://schemas.microsoft.com/office/word/2012/wordml" xmlns:w16cex="http://schemas.microsoft.com/office/word/2018/wordml/cex" xmlns:w16cid="http://schemas.microsoft.com/office/word/2016/wordml/cid" xmlns:w16="http://schemas.microsoft.com/office/word/2018/wordml" xmlns:w16sdtdh="http://schemas.microsoft.com/office/word/2020/wordml/sdtdatahash" xmlns:w16se="http://schemas.microsoft.com/office/word/2015/wordml/symex" xmlns:wpg="http://schemas.microsoft.com/office/word/2010/wordprocessingGroup" xmlns:wpi="http://schemas.microsoft.com/office/word/2010/wordprocessingInk" xmlns:wne="http://schemas.microsoft.com/office/word/2006/wordml" xmlns:wps="http://schemas.microsoft.com/office/word/2010/wordprocessingShape" mc:Ignorable="w14 w15 w16se w16cid w16 w16cex w16sdtdh wp14">
+<w:document xmlns:wpc="http://schemas.microsoft.com/office/word/2010/wordprocessingCanvas" xmlns:cx="http://schemas.microsoft.com/office/drawing/2014/chartex" xmlns:cx1="http://schemas.microsoft.com/office/drawing/2015/9/8/chartex" xmlns:cx2="http://schemas.microsoft.com/office/drawing/2015/10/21/chartex" xmlns:cx3="http://schemas.microsoft.com/office/drawing/2016/5/9/chartex" xmlns:cx4="http://schemas.microsoft.com/office/drawing/2016/5/10/chartex" xmlns:cx5="http://schemas.microsoft.com/office/drawing/2016/5/11/chartex" xmlns:cx6="http://schemas.microsoft.com/office/drawing/2016/5/12/chartex" xmlns:cx7="http://schemas.microsoft.com/office/drawing/2016/5/13/chartex" xmlns:cx8="http://schemas.microsoft.com/office/drawing/2016/5/14/chartex" xmlns:mc="http://schemas.openxmlformats.org/markup-compatibility/2006" xmlns:aink="http://schemas.microsoft.com/office/drawing/2016/ink" xmlns:am3d="http://schemas.microsoft.com/office/drawing/2017/model3d" xmlns:o="urn:schemas-microsoft-com:office:office" xmlns:oel="http://schemas.microsoft.com/office/2019/extlst" xmlns:r="http://schemas.openxmlformats.org/officeDocument/2006/relationships" xmlns:m="http://schemas.openxmlformats.org/officeDocument/2006/math" xmlns:v="urn:schemas-microsoft-com:vml" xmlns:wp14="http://schemas.microsoft.com/office/word/2010/wordprocessingDrawing" xmlns:wp="http://schemas.openxmlformats.org/drawingml/2006/wordprocessingDrawing" xmlns:w10="urn:schemas-microsoft-com:office:word" xmlns:w="http://schemas.openxmlformats.org/wordprocessingml/2006/main" xmlns:w14="http://schemas.microsoft.com/office/word/2010/wordml" xmlns:w15="http://schemas.microsoft.com/office/word/2012/wordml" xmlns:w16cex="http://schemas.microsoft.com/office/word/2018/wordml/cex" xmlns:w16cid="http://schemas.microsoft.com/office/word/2016/wordml/cid" xmlns:w16="http://schemas.microsoft.com/office/word/2018/wordml" xmlns:w16sdtdh="http://schemas.microsoft.com/office/word/2020/wordml/sdtdatahash" xmlns:w16se="http://schemas.microsoft.com/office/word/2015/wordml/symex" xmlns:wpg="http://schemas.microsoft.com/office/word/2010/wordprocessingGroup" xmlns:wpi="http://schemas.microsoft.com/office/word/2010/wordprocessingInk" xmlns:wne="http://schemas.microsoft.com/office/word/2006/wordml" xmlns:wps="http://schemas.microsoft.com/office/word/2010/wordprocessingShape" mc:Ignorable="w14 w15 w16se w16cid w16 w16cex w16sdtdh wp14">
   <w:body>
     <w:p>
       <w:pPr>
@@ -8,13 +8,8 @@
         <w:jc w:val="both"/>
       </w:pPr>
       <w:r>
-        <w:t xml:space="preserve">Progetto: </w:t>
-      </w:r>
-      <w:proofErr w:type="spellStart"/>
-      <w:r>
-        <w:t>nomeProgetto</w:t>
-      </w:r>
-      <w:proofErr w:type="spellEnd"/>
+        <w:t>Progetto: nomeProgetto</w:t>
+      </w:r>
     </w:p>
     <w:p>
       <w:pPr>
@@ -93,20 +88,11 @@
         <w:t xml:space="preserve">Il presente documento </w:t>
       </w:r>
       <w:r>
-        <w:t xml:space="preserve">analizza </w:t>
-      </w:r>
-      <w:proofErr w:type="gramStart"/>
-      <w:r>
-        <w:t>e</w:t>
-      </w:r>
-      <w:proofErr w:type="gramEnd"/>
-      <w:r>
-        <w:t xml:space="preserve"> espone i </w:t>
+        <w:t xml:space="preserve">analizza e espone i </w:t>
       </w:r>
       <w:r>
         <w:t xml:space="preserve">requisiti di sistema del progetto </w:t>
       </w:r>
-      <w:proofErr w:type="spellStart"/>
       <w:r>
         <w:rPr>
           <w:i/>
@@ -114,7 +100,6 @@
         </w:rPr>
         <w:t>NomeSito</w:t>
       </w:r>
-      <w:proofErr w:type="spellEnd"/>
       <w:r>
         <w:t>.</w:t>
       </w:r>
@@ -224,7 +209,6 @@
       <w:r>
         <w:t xml:space="preserve">Il progetto </w:t>
       </w:r>
-      <w:proofErr w:type="spellStart"/>
       <w:r>
         <w:rPr>
           <w:i/>
@@ -232,7 +216,6 @@
         </w:rPr>
         <w:t>NomeSito</w:t>
       </w:r>
-      <w:proofErr w:type="spellEnd"/>
       <w:r>
         <w:t xml:space="preserve"> </w:t>
       </w:r>
@@ -287,21 +270,12 @@
       <w:r>
         <w:t xml:space="preserve"> </w:t>
       </w:r>
-      <w:proofErr w:type="spellStart"/>
       <w:r>
         <w:rPr>
           <w:i/>
           <w:iCs/>
         </w:rPr>
-        <w:t>NomeSito</w:t>
-      </w:r>
-      <w:proofErr w:type="spellEnd"/>
-      <w:r>
-        <w:rPr>
-          <w:i/>
-          <w:iCs/>
-        </w:rPr>
-        <w:t xml:space="preserve"> </w:t>
+        <w:t xml:space="preserve">NomeSito </w:t>
       </w:r>
       <w:r>
         <w:t xml:space="preserve">nasce infatti dalla necessità dei giovani di finanziarsi il proprio percorso di studi, rendendo inoltre un servizio alla popolazione. </w:t>
@@ -559,13 +533,8 @@
         <w:t>richiedente</w:t>
       </w:r>
       <w:r>
-        <w:t xml:space="preserve"> aggiunge il proprio recapito telefonico o il proprio account </w:t>
-      </w:r>
-      <w:proofErr w:type="spellStart"/>
-      <w:r>
-        <w:t>telegram</w:t>
-      </w:r>
-      <w:proofErr w:type="spellEnd"/>
+        <w:t xml:space="preserve"> aggiunge il proprio recapito telefonico o il proprio account telegram</w:t>
+      </w:r>
       <w:r>
         <w:t xml:space="preserve"> nell’annuncio</w:t>
       </w:r>
@@ -615,13 +584,8 @@
         <w:t xml:space="preserve"> </w:t>
       </w:r>
       <w:r>
-        <w:t xml:space="preserve">tramite </w:t>
-      </w:r>
-      <w:proofErr w:type="spellStart"/>
-      <w:r>
-        <w:t>PayPal</w:t>
-      </w:r>
-      <w:proofErr w:type="spellEnd"/>
+        <w:t>tramite PayPal</w:t>
+      </w:r>
     </w:p>
     <w:p>
       <w:pPr>
@@ -1038,17 +1002,8 @@
           <w:b/>
           <w:bCs/>
         </w:rPr>
-        <w:t xml:space="preserve">vio e-mail di </w:t>
-      </w:r>
-      <w:proofErr w:type="spellStart"/>
-      <w:r>
-        <w:rPr>
-          <w:b/>
-          <w:bCs/>
-        </w:rPr>
-        <w:t>reminder</w:t>
-      </w:r>
-      <w:proofErr w:type="spellEnd"/>
+        <w:t>vio e-mail di reminder</w:t>
+      </w:r>
     </w:p>
     <w:p>
       <w:pPr>
@@ -1338,15 +1293,7 @@
         <w:jc w:val="both"/>
       </w:pPr>
       <w:r>
-        <w:t xml:space="preserve">L’utente offerente ha la possibilità di cancellare il proprio profilo personale solo nel caso in cui la pagina dove si visionano gli annunci è vuota (vedi RF15). In tal caso, tutti i dati registrati con il suo account vengono definitivamente cancellati. In caso contrario, compare un </w:t>
-      </w:r>
-      <w:proofErr w:type="spellStart"/>
-      <w:r>
-        <w:t>alert</w:t>
-      </w:r>
-      <w:proofErr w:type="spellEnd"/>
-      <w:r>
-        <w:t xml:space="preserve"> dove viene richiesto all’utente di eliminare gli annunci ancora attivi per poter procedere con la cancellazione.</w:t>
+        <w:t>L’utente offerente ha la possibilità di cancellare il proprio profilo personale solo nel caso in cui la pagina dove si visionano gli annunci è vuota (vedi RF15). In tal caso, tutti i dati registrati con il suo account vengono definitivamente cancellati. In caso contrario, compare un alert dove viene richiesto all’utente di eliminare gli annunci ancora attivi per poter procedere con la cancellazione.</w:t>
       </w:r>
     </w:p>
     <w:p>
@@ -1446,15 +1393,7 @@
         </w:rPr>
       </w:pPr>
       <w:r>
-        <w:t xml:space="preserve">Nella pagina dell’utente offerente, il sito propone una sezione in cui è visibile la lista di tutti gli studenti che si sono candidati per un servizio. </w:t>
-      </w:r>
-      <w:proofErr w:type="gramStart"/>
-      <w:r>
-        <w:t>E’</w:t>
-      </w:r>
-      <w:proofErr w:type="gramEnd"/>
-      <w:r>
-        <w:t xml:space="preserve"> richiesto all’offerente di scegliere una delle proposte e, un volta effettuata la scelta la comunicazione</w:t>
+        <w:t>Nella pagina dell’utente offerente, il sito propone una sezione in cui è visibile la lista di tutti gli studenti che si sono candidati per un servizio. E’ richiesto all’offerente di scegliere una delle proposte e, un volta effettuata la scelta la comunicazione</w:t>
       </w:r>
       <w:r>
         <w:rPr>
@@ -1483,15 +1422,7 @@
     </w:p>
     <w:p>
       <w:r>
-        <w:t xml:space="preserve">RF_ </w:t>
-      </w:r>
-      <w:proofErr w:type="spellStart"/>
-      <w:r>
-        <w:t>Paypal</w:t>
-      </w:r>
-      <w:proofErr w:type="spellEnd"/>
-      <w:r>
-        <w:t>/Portafoglio virtuale/Contanti</w:t>
+        <w:t>RF_ Paypal/Portafoglio virtuale/Contanti</w:t>
       </w:r>
     </w:p>
     <w:p>
@@ -1586,21 +1517,7 @@
         <w:rPr>
           <w:rFonts w:cstheme="minorHAnsi"/>
         </w:rPr>
-        <w:t xml:space="preserve">l momento della registrazione è richiesto all’utente di inserire una password sicura che presenti almeno 8 caratteri, almeno un carattere appartenente alle lettere maiuscole (da A </w:t>
-      </w:r>
-      <w:proofErr w:type="spellStart"/>
-      <w:r>
-        <w:rPr>
-          <w:rFonts w:cstheme="minorHAnsi"/>
-        </w:rPr>
-        <w:t>a</w:t>
-      </w:r>
-      <w:proofErr w:type="spellEnd"/>
-      <w:r>
-        <w:rPr>
-          <w:rFonts w:cstheme="minorHAnsi"/>
-        </w:rPr>
-        <w:t xml:space="preserve"> Z), </w:t>
+        <w:t xml:space="preserve">l momento della registrazione è richiesto all’utente di inserire una password sicura che presenti almeno 8 caratteri, almeno un carattere appartenente alle lettere maiuscole (da A a Z), </w:t>
       </w:r>
       <w:r>
         <w:rPr>
@@ -1616,23 +1533,7 @@
           <w:rFonts w:eastAsia="Times New Roman" w:cstheme="minorHAnsi"/>
           <w:lang w:eastAsia="it-IT"/>
         </w:rPr>
-        <w:t xml:space="preserve"> e almeno un carattere speciale (ad </w:t>
-      </w:r>
-      <w:proofErr w:type="gramStart"/>
-      <w:r>
-        <w:rPr>
-          <w:rFonts w:eastAsia="Times New Roman" w:cstheme="minorHAnsi"/>
-          <w:lang w:eastAsia="it-IT"/>
-        </w:rPr>
-        <w:t>esempio !</w:t>
-      </w:r>
-      <w:proofErr w:type="gramEnd"/>
-      <w:r>
-        <w:rPr>
-          <w:rFonts w:eastAsia="Times New Roman" w:cstheme="minorHAnsi"/>
-          <w:lang w:eastAsia="it-IT"/>
-        </w:rPr>
-        <w:t xml:space="preserve">, #, $). </w:t>
+        <w:t xml:space="preserve"> e almeno un carattere speciale (ad esempio !, #, $). </w:t>
       </w:r>
     </w:p>
     <w:p>
@@ -1752,21 +1653,7 @@
         <w:rPr>
           <w:rFonts w:cstheme="minorHAnsi"/>
         </w:rPr>
-        <w:t xml:space="preserve"> sarà inviata un’e-mail di </w:t>
-      </w:r>
-      <w:proofErr w:type="spellStart"/>
-      <w:r>
-        <w:rPr>
-          <w:rFonts w:cstheme="minorHAnsi"/>
-        </w:rPr>
-        <w:t>reminder</w:t>
-      </w:r>
-      <w:proofErr w:type="spellEnd"/>
-      <w:r>
-        <w:rPr>
-          <w:rFonts w:cstheme="minorHAnsi"/>
-        </w:rPr>
-        <w:t xml:space="preserve"> per ricordar</w:t>
+        <w:t xml:space="preserve"> sarà inviata un’e-mail di reminder per ricordar</w:t>
       </w:r>
       <w:r>
         <w:rPr>
@@ -2303,13 +2190,8 @@
       </w:r>
     </w:p>
     <w:p>
-      <w:proofErr w:type="spellStart"/>
-      <w:r>
-        <w:t>Integeabilità</w:t>
-      </w:r>
-      <w:proofErr w:type="spellEnd"/>
-      <w:r>
-        <w:t xml:space="preserve"> </w:t>
+      <w:r>
+        <w:t xml:space="preserve">Integeabilità </w:t>
       </w:r>
     </w:p>
     <w:p>
@@ -2323,11 +2205,9 @@
       </w:r>
     </w:p>
     <w:p>
-      <w:proofErr w:type="spellStart"/>
       <w:r>
         <w:t>Supportabilità</w:t>
       </w:r>
-      <w:proofErr w:type="spellEnd"/>
     </w:p>
     <w:p/>
     <w:p/>
@@ -2368,16 +2248,1342 @@
           <w:lang w:val="en-GB"/>
         </w:rPr>
       </w:pPr>
+      <w:r>
+        <w:rPr>
+          <w:lang w:val="en-GB"/>
+        </w:rPr>
+        <w:t>Nel presente capitol</w:t>
+      </w:r>
+      <w:r>
+        <w:rPr>
+          <w:lang w:val="en-GB"/>
+        </w:rPr>
+        <w:t>o</w:t>
+      </w:r>
+      <w:r>
+        <w:rPr>
+          <w:lang w:val="en-GB"/>
+        </w:rPr>
+        <w:t xml:space="preserve"> vengono riportati alcuni mockup relative alle schermate della web app da realizzare. Queste schermate hanno l’obiettivo di rappresentare come la web app si dovrà presentare all’utente finale nel caso dei seguenti requisiti funzionali descritti precedentemente:</w:t>
+      </w:r>
     </w:p>
     <w:p>
       <w:pPr>
         <w:pStyle w:val="Paragrafoelenco"/>
         <w:numPr>
           <w:ilvl w:val="0"/>
-          <w:numId w:val="6"/>
+          <w:numId w:val="11"/>
         </w:numPr>
         <w:spacing w:line="276" w:lineRule="auto"/>
         <w:jc w:val="both"/>
+        <w:rPr>
+          <w:lang w:val="en-GB"/>
+        </w:rPr>
+      </w:pPr>
+      <w:r>
+        <w:rPr>
+          <w:lang w:val="en-GB"/>
+        </w:rPr>
+        <w:t>Login</w:t>
+      </w:r>
+    </w:p>
+    <w:p>
+      <w:pPr>
+        <w:pStyle w:val="Paragrafoelenco"/>
+        <w:numPr>
+          <w:ilvl w:val="0"/>
+          <w:numId w:val="11"/>
+        </w:numPr>
+        <w:spacing w:line="276" w:lineRule="auto"/>
+        <w:jc w:val="both"/>
+        <w:rPr>
+          <w:lang w:val="en-GB"/>
+        </w:rPr>
+      </w:pPr>
+      <w:r>
+        <w:rPr>
+          <w:lang w:val="en-GB"/>
+        </w:rPr>
+        <w:t xml:space="preserve">Registrazione account </w:t>
+      </w:r>
+      <w:r>
+        <w:rPr>
+          <w:lang w:val="en-GB"/>
+        </w:rPr>
+        <w:t>offerente</w:t>
+      </w:r>
+    </w:p>
+    <w:p>
+      <w:pPr>
+        <w:pStyle w:val="Paragrafoelenco"/>
+        <w:numPr>
+          <w:ilvl w:val="0"/>
+          <w:numId w:val="11"/>
+        </w:numPr>
+        <w:spacing w:line="276" w:lineRule="auto"/>
+        <w:jc w:val="both"/>
+        <w:rPr>
+          <w:lang w:val="en-GB"/>
+        </w:rPr>
+      </w:pPr>
+      <w:r>
+        <w:rPr>
+          <w:lang w:val="en-GB"/>
+        </w:rPr>
+        <w:t xml:space="preserve">Registrazione account </w:t>
+      </w:r>
+      <w:r>
+        <w:rPr>
+          <w:lang w:val="en-GB"/>
+        </w:rPr>
+        <w:t>studente</w:t>
+      </w:r>
+    </w:p>
+    <w:p>
+      <w:pPr>
+        <w:pStyle w:val="Paragrafoelenco"/>
+        <w:numPr>
+          <w:ilvl w:val="0"/>
+          <w:numId w:val="11"/>
+        </w:numPr>
+        <w:spacing w:line="276" w:lineRule="auto"/>
+        <w:jc w:val="both"/>
+        <w:rPr>
+          <w:lang w:val="en-GB"/>
+        </w:rPr>
+      </w:pPr>
+      <w:r>
+        <w:rPr>
+          <w:lang w:val="en-GB"/>
+        </w:rPr>
+        <w:t>Home page vista studente</w:t>
+      </w:r>
+    </w:p>
+    <w:p>
+      <w:pPr>
+        <w:pStyle w:val="Paragrafoelenco"/>
+        <w:numPr>
+          <w:ilvl w:val="0"/>
+          <w:numId w:val="11"/>
+        </w:numPr>
+        <w:spacing w:line="276" w:lineRule="auto"/>
+        <w:jc w:val="both"/>
+        <w:rPr>
+          <w:lang w:val="en-GB"/>
+        </w:rPr>
+      </w:pPr>
+      <w:r>
+        <w:rPr>
+          <w:lang w:val="en-GB"/>
+        </w:rPr>
+        <w:t>Home page vista offerente</w:t>
+      </w:r>
+    </w:p>
+    <w:p>
+      <w:pPr>
+        <w:pStyle w:val="Paragrafoelenco"/>
+        <w:numPr>
+          <w:ilvl w:val="0"/>
+          <w:numId w:val="11"/>
+        </w:numPr>
+        <w:spacing w:line="276" w:lineRule="auto"/>
+        <w:jc w:val="both"/>
+        <w:rPr>
+          <w:lang w:val="en-GB"/>
+        </w:rPr>
+      </w:pPr>
+      <w:r>
+        <w:rPr>
+          <w:lang w:val="en-GB"/>
+        </w:rPr>
+        <w:t>Creazione annuncio</w:t>
+      </w:r>
+    </w:p>
+    <w:p>
+      <w:pPr>
+        <w:spacing w:line="276" w:lineRule="auto"/>
+        <w:ind w:left="360"/>
+        <w:jc w:val="both"/>
+        <w:rPr>
+          <w:b/>
+          <w:bCs/>
+          <w:u w:val="single"/>
+          <w:lang w:val="en-GB"/>
+        </w:rPr>
+      </w:pPr>
+    </w:p>
+    <w:p>
+      <w:pPr>
+        <w:spacing w:line="276" w:lineRule="auto"/>
+        <w:ind w:left="360"/>
+        <w:jc w:val="both"/>
+        <w:rPr>
+          <w:b/>
+          <w:bCs/>
+          <w:u w:val="single"/>
+          <w:lang w:val="en-GB"/>
+        </w:rPr>
+      </w:pPr>
+    </w:p>
+    <w:p>
+      <w:pPr>
+        <w:spacing w:line="276" w:lineRule="auto"/>
+        <w:ind w:left="360"/>
+        <w:jc w:val="both"/>
+        <w:rPr>
+          <w:b/>
+          <w:bCs/>
+          <w:u w:val="single"/>
+          <w:lang w:val="en-GB"/>
+        </w:rPr>
+      </w:pPr>
+    </w:p>
+    <w:p>
+      <w:pPr>
+        <w:spacing w:line="276" w:lineRule="auto"/>
+        <w:ind w:left="360"/>
+        <w:jc w:val="both"/>
+        <w:rPr>
+          <w:b/>
+          <w:bCs/>
+          <w:u w:val="single"/>
+          <w:lang w:val="en-GB"/>
+        </w:rPr>
+      </w:pPr>
+    </w:p>
+    <w:p>
+      <w:pPr>
+        <w:spacing w:line="276" w:lineRule="auto"/>
+        <w:ind w:left="360"/>
+        <w:jc w:val="both"/>
+        <w:rPr>
+          <w:b/>
+          <w:bCs/>
+          <w:u w:val="single"/>
+          <w:lang w:val="en-GB"/>
+        </w:rPr>
+      </w:pPr>
+    </w:p>
+    <w:p>
+      <w:pPr>
+        <w:spacing w:line="276" w:lineRule="auto"/>
+        <w:ind w:left="360"/>
+        <w:jc w:val="both"/>
+        <w:rPr>
+          <w:b/>
+          <w:bCs/>
+          <w:u w:val="single"/>
+          <w:lang w:val="en-GB"/>
+        </w:rPr>
+      </w:pPr>
+    </w:p>
+    <w:p>
+      <w:pPr>
+        <w:spacing w:line="276" w:lineRule="auto"/>
+        <w:ind w:left="360"/>
+        <w:jc w:val="both"/>
+        <w:rPr>
+          <w:b/>
+          <w:bCs/>
+          <w:u w:val="single"/>
+          <w:lang w:val="en-GB"/>
+        </w:rPr>
+      </w:pPr>
+    </w:p>
+    <w:p>
+      <w:pPr>
+        <w:spacing w:line="276" w:lineRule="auto"/>
+        <w:ind w:left="360"/>
+        <w:jc w:val="both"/>
+        <w:rPr>
+          <w:b/>
+          <w:bCs/>
+          <w:u w:val="single"/>
+          <w:lang w:val="en-GB"/>
+        </w:rPr>
+      </w:pPr>
+    </w:p>
+    <w:p>
+      <w:pPr>
+        <w:spacing w:line="276" w:lineRule="auto"/>
+        <w:ind w:left="360"/>
+        <w:jc w:val="both"/>
+        <w:rPr>
+          <w:b/>
+          <w:bCs/>
+          <w:u w:val="single"/>
+          <w:lang w:val="en-GB"/>
+        </w:rPr>
+      </w:pPr>
+    </w:p>
+    <w:p>
+      <w:pPr>
+        <w:spacing w:line="276" w:lineRule="auto"/>
+        <w:ind w:left="360"/>
+        <w:jc w:val="both"/>
+        <w:rPr>
+          <w:b/>
+          <w:bCs/>
+          <w:u w:val="single"/>
+          <w:lang w:val="en-GB"/>
+        </w:rPr>
+      </w:pPr>
+    </w:p>
+    <w:p>
+      <w:pPr>
+        <w:spacing w:line="276" w:lineRule="auto"/>
+        <w:ind w:left="360"/>
+        <w:jc w:val="both"/>
+        <w:rPr>
+          <w:b/>
+          <w:bCs/>
+          <w:u w:val="single"/>
+          <w:lang w:val="en-GB"/>
+        </w:rPr>
+      </w:pPr>
+    </w:p>
+    <w:p>
+      <w:pPr>
+        <w:spacing w:line="276" w:lineRule="auto"/>
+        <w:jc w:val="both"/>
+        <w:rPr>
+          <w:b/>
+          <w:bCs/>
+          <w:u w:val="single"/>
+          <w:lang w:val="en-GB"/>
+        </w:rPr>
+      </w:pPr>
+      <w:r>
+        <w:rPr>
+          <w:b/>
+          <w:bCs/>
+          <w:u w:val="single"/>
+          <w:lang w:val="en-GB"/>
+        </w:rPr>
+        <w:lastRenderedPageBreak/>
+        <w:t>Login</w:t>
+      </w:r>
+    </w:p>
+    <w:p>
+      <w:pPr>
+        <w:spacing w:line="276" w:lineRule="auto"/>
+        <w:ind w:left="360"/>
+        <w:jc w:val="center"/>
+        <w:rPr>
+          <w:b/>
+          <w:bCs/>
+          <w:u w:val="single"/>
+          <w:lang w:val="en-GB"/>
+        </w:rPr>
+      </w:pPr>
+      <w:r>
+        <w:rPr>
+          <w:noProof/>
+          <w:lang w:val="en-GB"/>
+        </w:rPr>
+        <w:drawing>
+          <wp:inline distT="0" distB="0" distL="0" distR="0" wp14:anchorId="43E3686A" wp14:editId="2CA0BAF2">
+            <wp:extent cx="4189863" cy="2603898"/>
+            <wp:effectExtent l="0" t="0" r="1270" b="6350"/>
+            <wp:docPr id="1" name="Immagine 1"/>
+            <wp:cNvGraphicFramePr>
+              <a:graphicFrameLocks xmlns:a="http://schemas.openxmlformats.org/drawingml/2006/main" noChangeAspect="1"/>
+            </wp:cNvGraphicFramePr>
+            <a:graphic xmlns:a="http://schemas.openxmlformats.org/drawingml/2006/main">
+              <a:graphicData uri="http://schemas.openxmlformats.org/drawingml/2006/picture">
+                <pic:pic xmlns:pic="http://schemas.openxmlformats.org/drawingml/2006/picture">
+                  <pic:nvPicPr>
+                    <pic:cNvPr id="0" name="Picture 1"/>
+                    <pic:cNvPicPr>
+                      <a:picLocks noChangeAspect="1" noChangeArrowheads="1"/>
+                    </pic:cNvPicPr>
+                  </pic:nvPicPr>
+                  <pic:blipFill>
+                    <a:blip r:embed="rId5">
+                      <a:extLst>
+                        <a:ext uri="{28A0092B-C50C-407E-A947-70E740481C1C}">
+                          <a14:useLocalDpi xmlns:a14="http://schemas.microsoft.com/office/drawing/2010/main" val="0"/>
+                        </a:ext>
+                      </a:extLst>
+                    </a:blip>
+                    <a:srcRect/>
+                    <a:stretch>
+                      <a:fillRect/>
+                    </a:stretch>
+                  </pic:blipFill>
+                  <pic:spPr bwMode="auto">
+                    <a:xfrm>
+                      <a:off x="0" y="0"/>
+                      <a:ext cx="4194747" cy="2606933"/>
+                    </a:xfrm>
+                    <a:prstGeom prst="rect">
+                      <a:avLst/>
+                    </a:prstGeom>
+                    <a:noFill/>
+                    <a:ln>
+                      <a:noFill/>
+                    </a:ln>
+                  </pic:spPr>
+                </pic:pic>
+              </a:graphicData>
+            </a:graphic>
+          </wp:inline>
+        </w:drawing>
+      </w:r>
+    </w:p>
+    <w:p>
+      <w:pPr>
+        <w:spacing w:line="276" w:lineRule="auto"/>
+        <w:rPr>
+          <w:lang w:val="en-GB"/>
+        </w:rPr>
+      </w:pPr>
+      <w:r>
+        <w:rPr>
+          <w:lang w:val="en-GB"/>
+        </w:rPr>
+        <w:t>Bisogna prima specificare con che tipo di utenza si vuole accedere, una volta fatto ciò bisogna inserire email e password create al momento della registrazione</w:t>
+      </w:r>
+      <w:r>
+        <w:rPr>
+          <w:lang w:val="en-GB"/>
+        </w:rPr>
+        <w:t xml:space="preserve"> (quelle istituzionali nel caso dello studente)</w:t>
+      </w:r>
+      <w:r>
+        <w:rPr>
+          <w:lang w:val="en-GB"/>
+        </w:rPr>
+        <w:t>, schiacciando su “Sign in” si effettuerà l’accesso e ci si troverà nella home del sito.</w:t>
+      </w:r>
+    </w:p>
+    <w:p>
+      <w:pPr>
+        <w:spacing w:line="276" w:lineRule="auto"/>
+        <w:rPr>
+          <w:lang w:val="en-GB"/>
+        </w:rPr>
+      </w:pPr>
+      <w:r>
+        <w:rPr>
+          <w:lang w:val="en-GB"/>
+        </w:rPr>
+        <w:t>Nel caso si voglia creare un nuovo account, bisogna cliccare su “Sign up”</w:t>
+      </w:r>
+    </w:p>
+    <w:p>
+      <w:pPr>
+        <w:spacing w:line="276" w:lineRule="auto"/>
+        <w:jc w:val="both"/>
+        <w:rPr>
+          <w:b/>
+          <w:bCs/>
+          <w:u w:val="single"/>
+          <w:lang w:val="en-GB"/>
+        </w:rPr>
+      </w:pPr>
+      <w:r>
+        <w:rPr>
+          <w:b/>
+          <w:bCs/>
+          <w:u w:val="single"/>
+          <w:lang w:val="en-GB"/>
+        </w:rPr>
+        <w:t>Registrazione account offerente</w:t>
+      </w:r>
+    </w:p>
+    <w:p>
+      <w:pPr>
+        <w:spacing w:line="276" w:lineRule="auto"/>
+        <w:jc w:val="center"/>
+        <w:rPr>
+          <w:lang w:val="en-GB"/>
+        </w:rPr>
+      </w:pPr>
+      <w:r>
+        <w:rPr>
+          <w:noProof/>
+          <w:lang w:val="en-GB"/>
+        </w:rPr>
+        <w:drawing>
+          <wp:inline distT="0" distB="0" distL="0" distR="0" wp14:anchorId="045CADF3" wp14:editId="33B51F21">
+            <wp:extent cx="4006532" cy="2490716"/>
+            <wp:effectExtent l="0" t="0" r="0" b="5080"/>
+            <wp:docPr id="2" name="Immagine 2"/>
+            <wp:cNvGraphicFramePr>
+              <a:graphicFrameLocks xmlns:a="http://schemas.openxmlformats.org/drawingml/2006/main" noChangeAspect="1"/>
+            </wp:cNvGraphicFramePr>
+            <a:graphic xmlns:a="http://schemas.openxmlformats.org/drawingml/2006/main">
+              <a:graphicData uri="http://schemas.openxmlformats.org/drawingml/2006/picture">
+                <pic:pic xmlns:pic="http://schemas.openxmlformats.org/drawingml/2006/picture">
+                  <pic:nvPicPr>
+                    <pic:cNvPr id="0" name="Picture 2"/>
+                    <pic:cNvPicPr>
+                      <a:picLocks noChangeAspect="1" noChangeArrowheads="1"/>
+                    </pic:cNvPicPr>
+                  </pic:nvPicPr>
+                  <pic:blipFill>
+                    <a:blip r:embed="rId6">
+                      <a:extLst>
+                        <a:ext uri="{28A0092B-C50C-407E-A947-70E740481C1C}">
+                          <a14:useLocalDpi xmlns:a14="http://schemas.microsoft.com/office/drawing/2010/main" val="0"/>
+                        </a:ext>
+                      </a:extLst>
+                    </a:blip>
+                    <a:srcRect/>
+                    <a:stretch>
+                      <a:fillRect/>
+                    </a:stretch>
+                  </pic:blipFill>
+                  <pic:spPr bwMode="auto">
+                    <a:xfrm>
+                      <a:off x="0" y="0"/>
+                      <a:ext cx="4028461" cy="2504348"/>
+                    </a:xfrm>
+                    <a:prstGeom prst="rect">
+                      <a:avLst/>
+                    </a:prstGeom>
+                    <a:noFill/>
+                    <a:ln>
+                      <a:noFill/>
+                    </a:ln>
+                  </pic:spPr>
+                </pic:pic>
+              </a:graphicData>
+            </a:graphic>
+          </wp:inline>
+        </w:drawing>
+      </w:r>
+    </w:p>
+    <w:p>
+      <w:pPr>
+        <w:spacing w:line="276" w:lineRule="auto"/>
+        <w:rPr>
+          <w:lang w:val="en-GB"/>
+        </w:rPr>
+      </w:pPr>
+      <w:r>
+        <w:rPr>
+          <w:lang w:val="en-GB"/>
+        </w:rPr>
+        <w:t xml:space="preserve">Nel caso si voglia creare un account offerente, bisogna prima indicare la scelta “Applicant” e poi fornire tutte le informazioni richieste dal sito, in questo caso: nome, cognome, email, password, contatto telefonico e contatto telegram. Una volta inserite tutte le informazioni bisognerà cliccare su “Sign up as an Applicant”, se inserite tutte le informazioni correttamente, ci si sposterà alla </w:t>
+      </w:r>
+      <w:r>
+        <w:rPr>
+          <w:lang w:val="en-GB"/>
+        </w:rPr>
+        <w:t>pagina precedente (vedi Login)</w:t>
+      </w:r>
+    </w:p>
+    <w:p>
+      <w:pPr>
+        <w:spacing w:line="276" w:lineRule="auto"/>
+        <w:jc w:val="both"/>
+        <w:rPr>
+          <w:b/>
+          <w:bCs/>
+          <w:u w:val="single"/>
+          <w:lang w:val="en-GB"/>
+        </w:rPr>
+      </w:pPr>
+    </w:p>
+    <w:p>
+      <w:pPr>
+        <w:spacing w:line="276" w:lineRule="auto"/>
+        <w:jc w:val="both"/>
+        <w:rPr>
+          <w:b/>
+          <w:bCs/>
+          <w:u w:val="single"/>
+          <w:lang w:val="en-GB"/>
+        </w:rPr>
+      </w:pPr>
+    </w:p>
+    <w:p>
+      <w:pPr>
+        <w:spacing w:line="276" w:lineRule="auto"/>
+        <w:jc w:val="both"/>
+        <w:rPr>
+          <w:b/>
+          <w:bCs/>
+          <w:u w:val="single"/>
+          <w:lang w:val="en-GB"/>
+        </w:rPr>
+      </w:pPr>
+    </w:p>
+    <w:p>
+      <w:pPr>
+        <w:spacing w:line="276" w:lineRule="auto"/>
+        <w:jc w:val="both"/>
+        <w:rPr>
+          <w:b/>
+          <w:bCs/>
+          <w:u w:val="single"/>
+          <w:lang w:val="en-GB"/>
+        </w:rPr>
+      </w:pPr>
+    </w:p>
+    <w:p>
+      <w:pPr>
+        <w:spacing w:line="276" w:lineRule="auto"/>
+        <w:jc w:val="both"/>
+        <w:rPr>
+          <w:b/>
+          <w:bCs/>
+          <w:u w:val="single"/>
+          <w:lang w:val="en-GB"/>
+        </w:rPr>
+      </w:pPr>
+      <w:r>
+        <w:rPr>
+          <w:b/>
+          <w:bCs/>
+          <w:u w:val="single"/>
+          <w:lang w:val="en-GB"/>
+        </w:rPr>
+        <w:lastRenderedPageBreak/>
+        <w:t xml:space="preserve">Registrazione account </w:t>
+      </w:r>
+      <w:r>
+        <w:rPr>
+          <w:b/>
+          <w:bCs/>
+          <w:u w:val="single"/>
+          <w:lang w:val="en-GB"/>
+        </w:rPr>
+        <w:t>studente</w:t>
+      </w:r>
+    </w:p>
+    <w:p>
+      <w:pPr>
+        <w:spacing w:line="276" w:lineRule="auto"/>
+        <w:jc w:val="center"/>
+        <w:rPr>
+          <w:b/>
+          <w:bCs/>
+          <w:u w:val="single"/>
+          <w:lang w:val="en-GB"/>
+        </w:rPr>
+      </w:pPr>
+      <w:r>
+        <w:rPr>
+          <w:noProof/>
+          <w:lang w:val="en-GB"/>
+        </w:rPr>
+        <w:drawing>
+          <wp:inline distT="0" distB="0" distL="0" distR="0" wp14:anchorId="7391965F" wp14:editId="61F490EB">
+            <wp:extent cx="4162567" cy="2587983"/>
+            <wp:effectExtent l="0" t="0" r="0" b="3175"/>
+            <wp:docPr id="3" name="Immagine 3"/>
+            <wp:cNvGraphicFramePr>
+              <a:graphicFrameLocks xmlns:a="http://schemas.openxmlformats.org/drawingml/2006/main" noChangeAspect="1"/>
+            </wp:cNvGraphicFramePr>
+            <a:graphic xmlns:a="http://schemas.openxmlformats.org/drawingml/2006/main">
+              <a:graphicData uri="http://schemas.openxmlformats.org/drawingml/2006/picture">
+                <pic:pic xmlns:pic="http://schemas.openxmlformats.org/drawingml/2006/picture">
+                  <pic:nvPicPr>
+                    <pic:cNvPr id="3" name="Immagine 3"/>
+                    <pic:cNvPicPr>
+                      <a:picLocks noChangeAspect="1" noChangeArrowheads="1"/>
+                    </pic:cNvPicPr>
+                  </pic:nvPicPr>
+                  <pic:blipFill>
+                    <a:blip r:embed="rId7">
+                      <a:extLst>
+                        <a:ext uri="{28A0092B-C50C-407E-A947-70E740481C1C}">
+                          <a14:useLocalDpi xmlns:a14="http://schemas.microsoft.com/office/drawing/2010/main" val="0"/>
+                        </a:ext>
+                      </a:extLst>
+                    </a:blip>
+                    <a:stretch>
+                      <a:fillRect/>
+                    </a:stretch>
+                  </pic:blipFill>
+                  <pic:spPr bwMode="auto">
+                    <a:xfrm>
+                      <a:off x="0" y="0"/>
+                      <a:ext cx="4187219" cy="2603310"/>
+                    </a:xfrm>
+                    <a:prstGeom prst="rect">
+                      <a:avLst/>
+                    </a:prstGeom>
+                    <a:noFill/>
+                    <a:ln>
+                      <a:noFill/>
+                    </a:ln>
+                  </pic:spPr>
+                </pic:pic>
+              </a:graphicData>
+            </a:graphic>
+          </wp:inline>
+        </w:drawing>
+      </w:r>
+    </w:p>
+    <w:p>
+      <w:pPr>
+        <w:spacing w:line="276" w:lineRule="auto"/>
+        <w:rPr>
+          <w:lang w:val="en-GB"/>
+        </w:rPr>
+      </w:pPr>
+      <w:r>
+        <w:rPr>
+          <w:lang w:val="en-GB"/>
+        </w:rPr>
+        <w:t>Nel caso si voglia creare un account studente, bisogna prima indicare la scelta “Student” e poi fornire l’università frequentante attraverso una lista di università presenti nel Sistema. Una volta scelta l’università, cliccando su “Sign up as a Student” si verrà indirizzati sulla pagina di login della rispettiva università, lo studente dovrà inserire le credenziali accademiche (questo solo la prima volta), una volta inserite le credenziali, ci si ritroverà sulla pagina di Login (vedi Login)</w:t>
+      </w:r>
+    </w:p>
+    <w:p>
+      <w:pPr>
+        <w:spacing w:line="276" w:lineRule="auto"/>
+        <w:jc w:val="both"/>
+        <w:rPr>
+          <w:b/>
+          <w:bCs/>
+          <w:u w:val="single"/>
+          <w:lang w:val="en-GB"/>
+        </w:rPr>
+      </w:pPr>
+      <w:r>
+        <w:rPr>
+          <w:b/>
+          <w:bCs/>
+          <w:u w:val="single"/>
+          <w:lang w:val="en-GB"/>
+        </w:rPr>
+        <w:t xml:space="preserve">Home page vista </w:t>
+      </w:r>
+      <w:r>
+        <w:rPr>
+          <w:b/>
+          <w:bCs/>
+          <w:u w:val="single"/>
+          <w:lang w:val="en-GB"/>
+        </w:rPr>
+        <w:t>studente</w:t>
+      </w:r>
+    </w:p>
+    <w:p>
+      <w:pPr>
+        <w:spacing w:line="276" w:lineRule="auto"/>
+        <w:jc w:val="center"/>
+        <w:rPr>
+          <w:b/>
+          <w:bCs/>
+          <w:u w:val="single"/>
+          <w:lang w:val="en-GB"/>
+        </w:rPr>
+      </w:pPr>
+      <w:r>
+        <w:rPr>
+          <w:noProof/>
+          <w:lang w:val="en-GB"/>
+        </w:rPr>
+        <w:drawing>
+          <wp:inline distT="0" distB="0" distL="0" distR="0" wp14:anchorId="545219EF" wp14:editId="0CC203C1">
+            <wp:extent cx="4425491" cy="2797791"/>
+            <wp:effectExtent l="0" t="0" r="0" b="3175"/>
+            <wp:docPr id="4" name="Immagine 4"/>
+            <wp:cNvGraphicFramePr>
+              <a:graphicFrameLocks xmlns:a="http://schemas.openxmlformats.org/drawingml/2006/main" noChangeAspect="1"/>
+            </wp:cNvGraphicFramePr>
+            <a:graphic xmlns:a="http://schemas.openxmlformats.org/drawingml/2006/main">
+              <a:graphicData uri="http://schemas.openxmlformats.org/drawingml/2006/picture">
+                <pic:pic xmlns:pic="http://schemas.openxmlformats.org/drawingml/2006/picture">
+                  <pic:nvPicPr>
+                    <pic:cNvPr id="4" name="Immagine 4"/>
+                    <pic:cNvPicPr>
+                      <a:picLocks noChangeAspect="1" noChangeArrowheads="1"/>
+                    </pic:cNvPicPr>
+                  </pic:nvPicPr>
+                  <pic:blipFill>
+                    <a:blip r:embed="rId8">
+                      <a:extLst>
+                        <a:ext uri="{28A0092B-C50C-407E-A947-70E740481C1C}">
+                          <a14:useLocalDpi xmlns:a14="http://schemas.microsoft.com/office/drawing/2010/main" val="0"/>
+                        </a:ext>
+                      </a:extLst>
+                    </a:blip>
+                    <a:stretch>
+                      <a:fillRect/>
+                    </a:stretch>
+                  </pic:blipFill>
+                  <pic:spPr bwMode="auto">
+                    <a:xfrm>
+                      <a:off x="0" y="0"/>
+                      <a:ext cx="4438762" cy="2806181"/>
+                    </a:xfrm>
+                    <a:prstGeom prst="rect">
+                      <a:avLst/>
+                    </a:prstGeom>
+                    <a:noFill/>
+                    <a:ln>
+                      <a:noFill/>
+                    </a:ln>
+                  </pic:spPr>
+                </pic:pic>
+              </a:graphicData>
+            </a:graphic>
+          </wp:inline>
+        </w:drawing>
+      </w:r>
+    </w:p>
+    <w:p>
+      <w:pPr>
+        <w:spacing w:line="276" w:lineRule="auto"/>
+        <w:rPr>
+          <w:lang w:val="en-GB"/>
+        </w:rPr>
+      </w:pPr>
+      <w:r>
+        <w:rPr>
+          <w:lang w:val="en-GB"/>
+        </w:rPr>
+        <w:t>Una volta effettuato il login da parte dello studente con le credenziali istituzionali, nella homepage verrà mostrato il catalogo dei vari annunci lavorativi</w:t>
+      </w:r>
+      <w:r>
+        <w:rPr>
+          <w:lang w:val="en-GB"/>
+        </w:rPr>
+        <w:t xml:space="preserve"> con in particolare: il tipo di lavoro, il nome dell’offerente e la descrizione che l’offerente aggiunge all’annuncio (vedi creazione annuncio).</w:t>
+      </w:r>
+    </w:p>
+    <w:p>
+      <w:pPr>
+        <w:spacing w:line="276" w:lineRule="auto"/>
+        <w:rPr>
+          <w:lang w:val="en-GB"/>
+        </w:rPr>
+      </w:pPr>
+      <w:r>
+        <w:rPr>
+          <w:lang w:val="en-GB"/>
+        </w:rPr>
+        <w:t>Cliccando sul pallino in alto a destra dell’annuncio, lo studente si aggiunge nella lista degli interessati a quel lavoro.</w:t>
+      </w:r>
+    </w:p>
+    <w:p>
+      <w:pPr>
+        <w:spacing w:line="276" w:lineRule="auto"/>
+        <w:rPr>
+          <w:lang w:val="en-GB"/>
+        </w:rPr>
+      </w:pPr>
+      <w:r>
+        <w:rPr>
+          <w:lang w:val="en-GB"/>
+        </w:rPr>
+        <w:t xml:space="preserve">Sulla barra superiore lo studente può effettuare una ricerca di annunci in base a dei termini chiave con la barra di ricerca, il simbolo dell’orologio serve a  visualizzare la cronologia di lavori effettuati dallo studente, </w:t>
+      </w:r>
+      <w:r>
+        <w:rPr>
+          <w:lang w:val="en-GB"/>
+        </w:rPr>
+        <w:lastRenderedPageBreak/>
+        <w:t>il simbolo del calendario serve a modificare gli orari e i giorni in cui lo studente è libero e infine l’ultimo simbolo conterrà l’eventuale immagine di profile dello studente, cliccandoci su può visitare il suo profilo.</w:t>
+      </w:r>
+    </w:p>
+    <w:p>
+      <w:pPr>
+        <w:spacing w:line="276" w:lineRule="auto"/>
+        <w:rPr>
+          <w:lang w:val="en-GB"/>
+        </w:rPr>
+      </w:pPr>
+      <w:r>
+        <w:rPr>
+          <w:lang w:val="en-GB"/>
+        </w:rPr>
+        <w:t>Alla sinistra degli annunci, l’utente studente visualizza:</w:t>
+      </w:r>
+    </w:p>
+    <w:p>
+      <w:pPr>
+        <w:pStyle w:val="Paragrafoelenco"/>
+        <w:numPr>
+          <w:ilvl w:val="0"/>
+          <w:numId w:val="12"/>
+        </w:numPr>
+        <w:spacing w:line="276" w:lineRule="auto"/>
+        <w:rPr>
+          <w:lang w:val="en-GB"/>
+        </w:rPr>
+      </w:pPr>
+      <w:r>
+        <w:rPr>
+          <w:lang w:val="en-GB"/>
+        </w:rPr>
+        <w:t>My requests: apre una pagina con la lista degli annunci spuntati da parte dello studente</w:t>
+      </w:r>
+      <w:r>
+        <w:rPr>
+          <w:lang w:val="en-GB"/>
+        </w:rPr>
+        <w:t>, con il loro attuale stato (accettato, respinto, in attesa)</w:t>
+      </w:r>
+    </w:p>
+    <w:p>
+      <w:pPr>
+        <w:pStyle w:val="Paragrafoelenco"/>
+        <w:numPr>
+          <w:ilvl w:val="0"/>
+          <w:numId w:val="12"/>
+        </w:numPr>
+        <w:spacing w:line="276" w:lineRule="auto"/>
+        <w:rPr>
+          <w:lang w:val="en-GB"/>
+        </w:rPr>
+      </w:pPr>
+      <w:r>
+        <w:rPr>
+          <w:lang w:val="en-GB"/>
+        </w:rPr>
+        <w:t>My wallet: apre una pagina con il denaro presente nel wallet digitale dell’utente con la cronologia dei pagamenti ricevuti dagli offerenti</w:t>
+      </w:r>
+    </w:p>
+    <w:p>
+      <w:pPr>
+        <w:pStyle w:val="Paragrafoelenco"/>
+        <w:numPr>
+          <w:ilvl w:val="0"/>
+          <w:numId w:val="12"/>
+        </w:numPr>
+        <w:spacing w:line="276" w:lineRule="auto"/>
+        <w:rPr>
+          <w:lang w:val="en-GB"/>
+        </w:rPr>
+      </w:pPr>
+      <w:r>
+        <w:rPr>
+          <w:lang w:val="en-GB"/>
+        </w:rPr>
+        <w:t>My reviews: apre una pagina con la lista delle recensioni ricevute da parte dei vari offerenti a cui lo studente ha offerto il servizio</w:t>
+      </w:r>
+    </w:p>
+    <w:p>
+      <w:pPr>
+        <w:spacing w:line="276" w:lineRule="auto"/>
+        <w:jc w:val="both"/>
+        <w:rPr>
+          <w:b/>
+          <w:bCs/>
+          <w:u w:val="single"/>
+          <w:lang w:val="en-GB"/>
+        </w:rPr>
+      </w:pPr>
+      <w:r>
+        <w:rPr>
+          <w:b/>
+          <w:bCs/>
+          <w:u w:val="single"/>
+          <w:lang w:val="en-GB"/>
+        </w:rPr>
+        <w:t>Home page vista offerente</w:t>
+      </w:r>
+    </w:p>
+    <w:p>
+      <w:pPr>
+        <w:spacing w:line="276" w:lineRule="auto"/>
+        <w:jc w:val="center"/>
+        <w:rPr>
+          <w:b/>
+          <w:bCs/>
+          <w:u w:val="single"/>
+          <w:lang w:val="en-GB"/>
+        </w:rPr>
+      </w:pPr>
+      <w:r>
+        <w:rPr>
+          <w:noProof/>
+          <w:lang w:val="en-GB"/>
+        </w:rPr>
+        <w:drawing>
+          <wp:inline distT="0" distB="0" distL="0" distR="0" wp14:anchorId="5B93A691" wp14:editId="0635B241">
+            <wp:extent cx="5295344" cy="3347711"/>
+            <wp:effectExtent l="0" t="0" r="635" b="5715"/>
+            <wp:docPr id="5" name="Immagine 5"/>
+            <wp:cNvGraphicFramePr>
+              <a:graphicFrameLocks xmlns:a="http://schemas.openxmlformats.org/drawingml/2006/main" noChangeAspect="1"/>
+            </wp:cNvGraphicFramePr>
+            <a:graphic xmlns:a="http://schemas.openxmlformats.org/drawingml/2006/main">
+              <a:graphicData uri="http://schemas.openxmlformats.org/drawingml/2006/picture">
+                <pic:pic xmlns:pic="http://schemas.openxmlformats.org/drawingml/2006/picture">
+                  <pic:nvPicPr>
+                    <pic:cNvPr id="5" name="Immagine 5"/>
+                    <pic:cNvPicPr>
+                      <a:picLocks noChangeAspect="1" noChangeArrowheads="1"/>
+                    </pic:cNvPicPr>
+                  </pic:nvPicPr>
+                  <pic:blipFill>
+                    <a:blip r:embed="rId9">
+                      <a:extLst>
+                        <a:ext uri="{28A0092B-C50C-407E-A947-70E740481C1C}">
+                          <a14:useLocalDpi xmlns:a14="http://schemas.microsoft.com/office/drawing/2010/main" val="0"/>
+                        </a:ext>
+                      </a:extLst>
+                    </a:blip>
+                    <a:stretch>
+                      <a:fillRect/>
+                    </a:stretch>
+                  </pic:blipFill>
+                  <pic:spPr bwMode="auto">
+                    <a:xfrm>
+                      <a:off x="0" y="0"/>
+                      <a:ext cx="5295344" cy="3347711"/>
+                    </a:xfrm>
+                    <a:prstGeom prst="rect">
+                      <a:avLst/>
+                    </a:prstGeom>
+                    <a:noFill/>
+                    <a:ln>
+                      <a:noFill/>
+                    </a:ln>
+                  </pic:spPr>
+                </pic:pic>
+              </a:graphicData>
+            </a:graphic>
+          </wp:inline>
+        </w:drawing>
+      </w:r>
+    </w:p>
+    <w:p>
+      <w:pPr>
+        <w:spacing w:line="276" w:lineRule="auto"/>
+        <w:rPr>
+          <w:lang w:val="en-GB"/>
+        </w:rPr>
+      </w:pPr>
+      <w:r>
+        <w:rPr>
+          <w:lang w:val="en-GB"/>
+        </w:rPr>
+        <w:t xml:space="preserve">Una volta effettuato il login da parte dello studente con le credenziali </w:t>
+      </w:r>
+      <w:r>
+        <w:rPr>
+          <w:lang w:val="en-GB"/>
+        </w:rPr>
+        <w:t>personali</w:t>
+      </w:r>
+      <w:r>
+        <w:rPr>
+          <w:lang w:val="en-GB"/>
+        </w:rPr>
+        <w:t xml:space="preserve">, nella homepage verrà mostrato il catalogo dei vari </w:t>
+      </w:r>
+      <w:r>
+        <w:rPr>
+          <w:lang w:val="en-GB"/>
+        </w:rPr>
+        <w:t>studenti che</w:t>
+      </w:r>
+      <w:r>
+        <w:rPr>
+          <w:lang w:val="en-GB"/>
+        </w:rPr>
+        <w:t xml:space="preserve"> hanno spuntato gli annunci dell’offerente o che</w:t>
+      </w:r>
+      <w:r>
+        <w:rPr>
+          <w:lang w:val="en-GB"/>
+        </w:rPr>
+        <w:t xml:space="preserve"> potrebbero interessare l’offerente</w:t>
+      </w:r>
+      <w:r>
+        <w:rPr>
+          <w:lang w:val="en-GB"/>
+        </w:rPr>
+        <w:t xml:space="preserve">. La parte superiore della home page è uguale alla home page dello studente (vedi </w:t>
+      </w:r>
+      <w:r>
+        <w:rPr>
+          <w:lang w:val="en-GB"/>
+        </w:rPr>
+        <w:t>H</w:t>
+      </w:r>
+      <w:r>
+        <w:rPr>
+          <w:lang w:val="en-GB"/>
+        </w:rPr>
+        <w:t>ome page studente) con l’unica differenza che manca l’orologio della cronologia e il calendario.</w:t>
+      </w:r>
+    </w:p>
+    <w:p>
+      <w:pPr>
+        <w:spacing w:line="276" w:lineRule="auto"/>
+        <w:rPr>
+          <w:lang w:val="en-GB"/>
+        </w:rPr>
+      </w:pPr>
+      <w:r>
+        <w:rPr>
+          <w:lang w:val="en-GB"/>
+        </w:rPr>
+        <w:t>A sinistra invece, l’offerente visualizza:</w:t>
+      </w:r>
+    </w:p>
+    <w:p>
+      <w:pPr>
+        <w:pStyle w:val="Paragrafoelenco"/>
+        <w:numPr>
+          <w:ilvl w:val="0"/>
+          <w:numId w:val="13"/>
+        </w:numPr>
+        <w:spacing w:line="276" w:lineRule="auto"/>
+        <w:rPr>
+          <w:lang w:val="en-GB"/>
+        </w:rPr>
+      </w:pPr>
+      <w:r>
+        <w:rPr>
+          <w:lang w:val="en-GB"/>
+        </w:rPr>
+        <w:t>My job ads: apre una pagina con la lista degli annunci creati dall’offerente e l’eventuale lista degli studenti interessati a quel lavoro</w:t>
+      </w:r>
+    </w:p>
+    <w:p>
+      <w:pPr>
+        <w:pStyle w:val="Paragrafoelenco"/>
+        <w:numPr>
+          <w:ilvl w:val="0"/>
+          <w:numId w:val="13"/>
+        </w:numPr>
+        <w:spacing w:line="276" w:lineRule="auto"/>
+        <w:rPr>
+          <w:lang w:val="en-GB"/>
+        </w:rPr>
+      </w:pPr>
+      <w:r>
+        <w:rPr>
+          <w:lang w:val="en-GB"/>
+        </w:rPr>
+        <w:t xml:space="preserve">My contacts: apre una pagina che contiene la lista degli studenti che hanno già lavorato per l’offerente, l’offerente potrebbe direttamente </w:t>
+      </w:r>
+      <w:r>
+        <w:rPr>
+          <w:lang w:val="en-GB"/>
+        </w:rPr>
+        <w:t>recuperare i contatti di quei studenti per dei lavori successivi senza creare ulteriori annunci, inoltre da questa pagina l’offerente può scrivere delle recensioni sul servizio svolto da parte degli student</w:t>
+      </w:r>
+    </w:p>
+    <w:p>
+      <w:pPr>
+        <w:pStyle w:val="Paragrafoelenco"/>
+        <w:numPr>
+          <w:ilvl w:val="0"/>
+          <w:numId w:val="13"/>
+        </w:numPr>
+        <w:spacing w:line="276" w:lineRule="auto"/>
+        <w:rPr>
+          <w:lang w:val="en-GB"/>
+        </w:rPr>
+      </w:pPr>
+      <w:r>
+        <w:rPr>
+          <w:lang w:val="en-GB"/>
+        </w:rPr>
+        <w:t>Create an ad: apre una pagina utile per scrivere e pubblicare un annuncio di lavoro (vedi Creazione annuncio)</w:t>
+      </w:r>
+    </w:p>
+    <w:p>
+      <w:pPr>
+        <w:spacing w:line="276" w:lineRule="auto"/>
+        <w:jc w:val="both"/>
+        <w:rPr>
+          <w:b/>
+          <w:bCs/>
+          <w:u w:val="single"/>
+          <w:lang w:val="en-GB"/>
+        </w:rPr>
+      </w:pPr>
+    </w:p>
+    <w:p>
+      <w:pPr>
+        <w:spacing w:line="276" w:lineRule="auto"/>
+        <w:jc w:val="both"/>
+        <w:rPr>
+          <w:b/>
+          <w:bCs/>
+          <w:u w:val="single"/>
+          <w:lang w:val="en-GB"/>
+        </w:rPr>
+      </w:pPr>
+      <w:r>
+        <w:rPr>
+          <w:b/>
+          <w:bCs/>
+          <w:u w:val="single"/>
+          <w:lang w:val="en-GB"/>
+        </w:rPr>
+        <w:lastRenderedPageBreak/>
+        <w:t>Creazione annuncio</w:t>
+      </w:r>
+    </w:p>
+    <w:p>
+      <w:pPr>
+        <w:spacing w:line="276" w:lineRule="auto"/>
+        <w:jc w:val="center"/>
+        <w:rPr>
+          <w:b/>
+          <w:bCs/>
+          <w:u w:val="single"/>
+          <w:lang w:val="en-GB"/>
+        </w:rPr>
+      </w:pPr>
+      <w:r>
+        <w:rPr>
+          <w:noProof/>
+          <w:lang w:val="en-GB"/>
+        </w:rPr>
+        <w:drawing>
+          <wp:inline distT="0" distB="0" distL="0" distR="0" wp14:anchorId="36E8D71B" wp14:editId="5A990CE4">
+            <wp:extent cx="5350792" cy="3347711"/>
+            <wp:effectExtent l="0" t="0" r="2540" b="5715"/>
+            <wp:docPr id="6" name="Immagine 6"/>
+            <wp:cNvGraphicFramePr>
+              <a:graphicFrameLocks xmlns:a="http://schemas.openxmlformats.org/drawingml/2006/main" noChangeAspect="1"/>
+            </wp:cNvGraphicFramePr>
+            <a:graphic xmlns:a="http://schemas.openxmlformats.org/drawingml/2006/main">
+              <a:graphicData uri="http://schemas.openxmlformats.org/drawingml/2006/picture">
+                <pic:pic xmlns:pic="http://schemas.openxmlformats.org/drawingml/2006/picture">
+                  <pic:nvPicPr>
+                    <pic:cNvPr id="6" name="Immagine 6"/>
+                    <pic:cNvPicPr>
+                      <a:picLocks noChangeAspect="1" noChangeArrowheads="1"/>
+                    </pic:cNvPicPr>
+                  </pic:nvPicPr>
+                  <pic:blipFill>
+                    <a:blip r:embed="rId10">
+                      <a:extLst>
+                        <a:ext uri="{28A0092B-C50C-407E-A947-70E740481C1C}">
+                          <a14:useLocalDpi xmlns:a14="http://schemas.microsoft.com/office/drawing/2010/main" val="0"/>
+                        </a:ext>
+                      </a:extLst>
+                    </a:blip>
+                    <a:stretch>
+                      <a:fillRect/>
+                    </a:stretch>
+                  </pic:blipFill>
+                  <pic:spPr bwMode="auto">
+                    <a:xfrm>
+                      <a:off x="0" y="0"/>
+                      <a:ext cx="5350792" cy="3347711"/>
+                    </a:xfrm>
+                    <a:prstGeom prst="rect">
+                      <a:avLst/>
+                    </a:prstGeom>
+                    <a:noFill/>
+                    <a:ln>
+                      <a:noFill/>
+                    </a:ln>
+                  </pic:spPr>
+                </pic:pic>
+              </a:graphicData>
+            </a:graphic>
+          </wp:inline>
+        </w:drawing>
+      </w:r>
+    </w:p>
+    <w:p>
+      <w:pPr>
+        <w:spacing w:line="276" w:lineRule="auto"/>
+        <w:rPr>
+          <w:lang w:val="en-GB"/>
+        </w:rPr>
+      </w:pPr>
+      <w:r>
+        <w:rPr>
+          <w:lang w:val="en-GB"/>
+        </w:rPr>
+        <w:t>L’offerente può scrivere tutte le informazioni riguardanti il lavoro che vuole offrire:</w:t>
+      </w:r>
+    </w:p>
+    <w:p>
+      <w:pPr>
+        <w:pStyle w:val="Paragrafoelenco"/>
+        <w:numPr>
+          <w:ilvl w:val="0"/>
+          <w:numId w:val="14"/>
+        </w:numPr>
+        <w:spacing w:line="276" w:lineRule="auto"/>
+        <w:rPr>
+          <w:lang w:val="en-GB"/>
+        </w:rPr>
+      </w:pPr>
+      <w:r>
+        <w:rPr>
+          <w:lang w:val="en-GB"/>
+        </w:rPr>
+        <w:t>Type of work: paroli chiave per definire il tipo di lavoro che si offre (es: babysitter, ripetizioni, ecc…)</w:t>
+      </w:r>
+    </w:p>
+    <w:p>
+      <w:pPr>
+        <w:pStyle w:val="Paragrafoelenco"/>
+        <w:numPr>
+          <w:ilvl w:val="0"/>
+          <w:numId w:val="14"/>
+        </w:numPr>
+        <w:spacing w:line="276" w:lineRule="auto"/>
+        <w:rPr>
+          <w:lang w:val="en-GB"/>
+        </w:rPr>
+      </w:pPr>
+      <w:r>
+        <w:rPr>
+          <w:lang w:val="en-GB"/>
+        </w:rPr>
+        <w:t xml:space="preserve">Location: luogo in cui verrà svolto il lavoro (posizione geografica, a distanza), ovviamente in base alla posizione geografica la cerchia di studenti che potrebbero offrire il lavoro </w:t>
+      </w:r>
+      <w:r>
+        <w:rPr>
+          <w:lang w:val="en-GB"/>
+        </w:rPr>
+        <w:t>diminuisce (es: Trento, verranno considerati solo gli studenti di Trento, Rovereto ecc…, ma sicuramente non uno studente di Roma)</w:t>
+      </w:r>
+    </w:p>
+    <w:p>
+      <w:pPr>
+        <w:pStyle w:val="Paragrafoelenco"/>
+        <w:numPr>
+          <w:ilvl w:val="0"/>
+          <w:numId w:val="14"/>
+        </w:numPr>
+        <w:spacing w:line="276" w:lineRule="auto"/>
+        <w:rPr>
+          <w:lang w:val="en-GB"/>
+        </w:rPr>
+      </w:pPr>
+      <w:r>
+        <w:rPr>
+          <w:lang w:val="en-GB"/>
+        </w:rPr>
+        <w:t>Date: si stabilisce il giorno e l’orario in cui verrà svolto il servizio</w:t>
+      </w:r>
+    </w:p>
+    <w:p>
+      <w:pPr>
+        <w:pStyle w:val="Paragrafoelenco"/>
+        <w:numPr>
+          <w:ilvl w:val="0"/>
+          <w:numId w:val="14"/>
+        </w:numPr>
+        <w:spacing w:line="276" w:lineRule="auto"/>
+        <w:rPr>
+          <w:lang w:val="en-GB"/>
+        </w:rPr>
+      </w:pPr>
+      <w:r>
+        <w:rPr>
+          <w:lang w:val="en-GB"/>
+        </w:rPr>
+        <w:t>Brief description of work: una descrizione un pò più lunga (ma non troppo) di “Type of work” utile allo studente per capire meglio cosa verrà svolto precisamente, più ulteriori informazioni che l’offerente ritiene importanti</w:t>
+      </w:r>
+    </w:p>
+    <w:p>
+      <w:pPr>
+        <w:spacing w:line="276" w:lineRule="auto"/>
+        <w:ind w:left="360"/>
         <w:rPr>
           <w:b/>
           <w:bCs/>
@@ -2498,7 +3704,6 @@
           <w:iCs/>
         </w:rPr>
       </w:pPr>
-      <w:proofErr w:type="spellStart"/>
       <w:r>
         <w:rPr>
           <w:i/>
@@ -2506,7 +3711,6 @@
         </w:rPr>
         <w:t>Paypal</w:t>
       </w:r>
-      <w:proofErr w:type="spellEnd"/>
       <w:r>
         <w:t xml:space="preserve"> gestisce le transazioni effettuate, quali pagamento e ricezione di denaro a prestazione effettuata;</w:t>
       </w:r>
@@ -2525,21 +3729,12 @@
           <w:iCs/>
         </w:rPr>
       </w:pPr>
-      <w:proofErr w:type="spellStart"/>
       <w:r>
         <w:rPr>
           <w:i/>
           <w:iCs/>
         </w:rPr>
-        <w:t>UniTn</w:t>
-      </w:r>
-      <w:proofErr w:type="spellEnd"/>
-      <w:r>
-        <w:rPr>
-          <w:i/>
-          <w:iCs/>
-        </w:rPr>
-        <w:t xml:space="preserve"> API </w:t>
+        <w:t xml:space="preserve">UniTn API </w:t>
       </w:r>
       <w:r>
         <w:t>permette l’accesso con credenziali universitarie agli utenti studenti.</w:t>
@@ -2562,7 +3757,7 @@
 </file>
 
 <file path=word/numbering.xml><?xml version="1.0" encoding="utf-8"?>
-<w:numbering xmlns:wpc="http://schemas.microsoft.com/office/word/2010/wordprocessingCanvas" xmlns:cx="http://schemas.microsoft.com/office/drawing/2014/chartex" xmlns:cx1="http://schemas.microsoft.com/office/drawing/2015/9/8/chartex" xmlns:cx2="http://schemas.microsoft.com/office/drawing/2015/10/21/chartex" xmlns:cx3="http://schemas.microsoft.com/office/drawing/2016/5/9/chartex" xmlns:cx4="http://schemas.microsoft.com/office/drawing/2016/5/10/chartex" xmlns:cx5="http://schemas.microsoft.com/office/drawing/2016/5/11/chartex" xmlns:cx6="http://schemas.microsoft.com/office/drawing/2016/5/12/chartex" xmlns:cx7="http://schemas.microsoft.com/office/drawing/2016/5/13/chartex" xmlns:cx8="http://schemas.microsoft.com/office/drawing/2016/5/14/chartex" xmlns:mc="http://schemas.openxmlformats.org/markup-compatibility/2006" xmlns:aink="http://schemas.microsoft.com/office/drawing/2016/ink" xmlns:am3d="http://schemas.microsoft.com/office/drawing/2017/model3d" xmlns:o="urn:schemas-microsoft-com:office:office" xmlns:r="http://schemas.openxmlformats.org/officeDocument/2006/relationships" xmlns:m="http://schemas.openxmlformats.org/officeDocument/2006/math" xmlns:v="urn:schemas-microsoft-com:vml" xmlns:wp14="http://schemas.microsoft.com/office/word/2010/wordprocessingDrawing" xmlns:wp="http://schemas.openxmlformats.org/drawingml/2006/wordprocessingDrawing" xmlns:w10="urn:schemas-microsoft-com:office:word" xmlns:w="http://schemas.openxmlformats.org/wordprocessingml/2006/main" xmlns:w14="http://schemas.microsoft.com/office/word/2010/wordml" xmlns:w15="http://schemas.microsoft.com/office/word/2012/wordml" xmlns:w16cex="http://schemas.microsoft.com/office/word/2018/wordml/cex" xmlns:w16cid="http://schemas.microsoft.com/office/word/2016/wordml/cid" xmlns:w16="http://schemas.microsoft.com/office/word/2018/wordml" xmlns:w16sdtdh="http://schemas.microsoft.com/office/word/2020/wordml/sdtdatahash" xmlns:w16se="http://schemas.microsoft.com/office/word/2015/wordml/symex" xmlns:wpg="http://schemas.microsoft.com/office/word/2010/wordprocessingGroup" xmlns:wpi="http://schemas.microsoft.com/office/word/2010/wordprocessingInk" xmlns:wne="http://schemas.microsoft.com/office/word/2006/wordml" xmlns:wps="http://schemas.microsoft.com/office/word/2010/wordprocessingShape" mc:Ignorable="w14 w15 w16se w16cid w16 w16cex w16sdtdh wp14">
+<w:numbering xmlns:wpc="http://schemas.microsoft.com/office/word/2010/wordprocessingCanvas" xmlns:cx="http://schemas.microsoft.com/office/drawing/2014/chartex" xmlns:cx1="http://schemas.microsoft.com/office/drawing/2015/9/8/chartex" xmlns:cx2="http://schemas.microsoft.com/office/drawing/2015/10/21/chartex" xmlns:cx3="http://schemas.microsoft.com/office/drawing/2016/5/9/chartex" xmlns:cx4="http://schemas.microsoft.com/office/drawing/2016/5/10/chartex" xmlns:cx5="http://schemas.microsoft.com/office/drawing/2016/5/11/chartex" xmlns:cx6="http://schemas.microsoft.com/office/drawing/2016/5/12/chartex" xmlns:cx7="http://schemas.microsoft.com/office/drawing/2016/5/13/chartex" xmlns:cx8="http://schemas.microsoft.com/office/drawing/2016/5/14/chartex" xmlns:mc="http://schemas.openxmlformats.org/markup-compatibility/2006" xmlns:aink="http://schemas.microsoft.com/office/drawing/2016/ink" xmlns:am3d="http://schemas.microsoft.com/office/drawing/2017/model3d" xmlns:o="urn:schemas-microsoft-com:office:office" xmlns:oel="http://schemas.microsoft.com/office/2019/extlst" xmlns:r="http://schemas.openxmlformats.org/officeDocument/2006/relationships" xmlns:m="http://schemas.openxmlformats.org/officeDocument/2006/math" xmlns:v="urn:schemas-microsoft-com:vml" xmlns:wp14="http://schemas.microsoft.com/office/word/2010/wordprocessingDrawing" xmlns:wp="http://schemas.openxmlformats.org/drawingml/2006/wordprocessingDrawing" xmlns:w10="urn:schemas-microsoft-com:office:word" xmlns:w="http://schemas.openxmlformats.org/wordprocessingml/2006/main" xmlns:w14="http://schemas.microsoft.com/office/word/2010/wordml" xmlns:w15="http://schemas.microsoft.com/office/word/2012/wordml" xmlns:w16cex="http://schemas.microsoft.com/office/word/2018/wordml/cex" xmlns:w16cid="http://schemas.microsoft.com/office/word/2016/wordml/cid" xmlns:w16="http://schemas.microsoft.com/office/word/2018/wordml" xmlns:w16sdtdh="http://schemas.microsoft.com/office/word/2020/wordml/sdtdatahash" xmlns:w16se="http://schemas.microsoft.com/office/word/2015/wordml/symex" xmlns:wpg="http://schemas.microsoft.com/office/word/2010/wordprocessingGroup" xmlns:wpi="http://schemas.microsoft.com/office/word/2010/wordprocessingInk" xmlns:wne="http://schemas.microsoft.com/office/word/2006/wordml" xmlns:wps="http://schemas.microsoft.com/office/word/2010/wordprocessingShape" mc:Ignorable="w14 w15 w16se w16cid w16 w16cex w16sdtdh wp14">
   <w:abstractNum w:abstractNumId="0" w15:restartNumberingAfterBreak="0">
     <w:nsid w:val="07E746E8"/>
     <w:multiLevelType w:val="hybridMultilevel"/>
@@ -2905,6 +4100,232 @@
     </w:lvl>
   </w:abstractNum>
   <w:abstractNum w:abstractNumId="3" w15:restartNumberingAfterBreak="0">
+    <w:nsid w:val="16FE3B78"/>
+    <w:multiLevelType w:val="hybridMultilevel"/>
+    <w:tmpl w:val="4710B528"/>
+    <w:lvl w:ilvl="0" w:tplc="04100001">
+      <w:start w:val="1"/>
+      <w:numFmt w:val="bullet"/>
+      <w:lvlText w:val=""/>
+      <w:lvlJc w:val="left"/>
+      <w:pPr>
+        <w:ind w:left="720" w:hanging="360"/>
+      </w:pPr>
+      <w:rPr>
+        <w:rFonts w:ascii="Symbol" w:hAnsi="Symbol" w:hint="default"/>
+      </w:rPr>
+    </w:lvl>
+    <w:lvl w:ilvl="1" w:tplc="04100003" w:tentative="1">
+      <w:start w:val="1"/>
+      <w:numFmt w:val="bullet"/>
+      <w:lvlText w:val="o"/>
+      <w:lvlJc w:val="left"/>
+      <w:pPr>
+        <w:ind w:left="1440" w:hanging="360"/>
+      </w:pPr>
+      <w:rPr>
+        <w:rFonts w:ascii="Courier New" w:hAnsi="Courier New" w:cs="Courier New" w:hint="default"/>
+      </w:rPr>
+    </w:lvl>
+    <w:lvl w:ilvl="2" w:tplc="04100005" w:tentative="1">
+      <w:start w:val="1"/>
+      <w:numFmt w:val="bullet"/>
+      <w:lvlText w:val=""/>
+      <w:lvlJc w:val="left"/>
+      <w:pPr>
+        <w:ind w:left="2160" w:hanging="360"/>
+      </w:pPr>
+      <w:rPr>
+        <w:rFonts w:ascii="Wingdings" w:hAnsi="Wingdings" w:hint="default"/>
+      </w:rPr>
+    </w:lvl>
+    <w:lvl w:ilvl="3" w:tplc="04100001" w:tentative="1">
+      <w:start w:val="1"/>
+      <w:numFmt w:val="bullet"/>
+      <w:lvlText w:val=""/>
+      <w:lvlJc w:val="left"/>
+      <w:pPr>
+        <w:ind w:left="2880" w:hanging="360"/>
+      </w:pPr>
+      <w:rPr>
+        <w:rFonts w:ascii="Symbol" w:hAnsi="Symbol" w:hint="default"/>
+      </w:rPr>
+    </w:lvl>
+    <w:lvl w:ilvl="4" w:tplc="04100003" w:tentative="1">
+      <w:start w:val="1"/>
+      <w:numFmt w:val="bullet"/>
+      <w:lvlText w:val="o"/>
+      <w:lvlJc w:val="left"/>
+      <w:pPr>
+        <w:ind w:left="3600" w:hanging="360"/>
+      </w:pPr>
+      <w:rPr>
+        <w:rFonts w:ascii="Courier New" w:hAnsi="Courier New" w:cs="Courier New" w:hint="default"/>
+      </w:rPr>
+    </w:lvl>
+    <w:lvl w:ilvl="5" w:tplc="04100005" w:tentative="1">
+      <w:start w:val="1"/>
+      <w:numFmt w:val="bullet"/>
+      <w:lvlText w:val=""/>
+      <w:lvlJc w:val="left"/>
+      <w:pPr>
+        <w:ind w:left="4320" w:hanging="360"/>
+      </w:pPr>
+      <w:rPr>
+        <w:rFonts w:ascii="Wingdings" w:hAnsi="Wingdings" w:hint="default"/>
+      </w:rPr>
+    </w:lvl>
+    <w:lvl w:ilvl="6" w:tplc="04100001" w:tentative="1">
+      <w:start w:val="1"/>
+      <w:numFmt w:val="bullet"/>
+      <w:lvlText w:val=""/>
+      <w:lvlJc w:val="left"/>
+      <w:pPr>
+        <w:ind w:left="5040" w:hanging="360"/>
+      </w:pPr>
+      <w:rPr>
+        <w:rFonts w:ascii="Symbol" w:hAnsi="Symbol" w:hint="default"/>
+      </w:rPr>
+    </w:lvl>
+    <w:lvl w:ilvl="7" w:tplc="04100003" w:tentative="1">
+      <w:start w:val="1"/>
+      <w:numFmt w:val="bullet"/>
+      <w:lvlText w:val="o"/>
+      <w:lvlJc w:val="left"/>
+      <w:pPr>
+        <w:ind w:left="5760" w:hanging="360"/>
+      </w:pPr>
+      <w:rPr>
+        <w:rFonts w:ascii="Courier New" w:hAnsi="Courier New" w:cs="Courier New" w:hint="default"/>
+      </w:rPr>
+    </w:lvl>
+    <w:lvl w:ilvl="8" w:tplc="04100005" w:tentative="1">
+      <w:start w:val="1"/>
+      <w:numFmt w:val="bullet"/>
+      <w:lvlText w:val=""/>
+      <w:lvlJc w:val="left"/>
+      <w:pPr>
+        <w:ind w:left="6480" w:hanging="360"/>
+      </w:pPr>
+      <w:rPr>
+        <w:rFonts w:ascii="Wingdings" w:hAnsi="Wingdings" w:hint="default"/>
+      </w:rPr>
+    </w:lvl>
+  </w:abstractNum>
+  <w:abstractNum w:abstractNumId="4" w15:restartNumberingAfterBreak="0">
+    <w:nsid w:val="18F804A5"/>
+    <w:multiLevelType w:val="hybridMultilevel"/>
+    <w:tmpl w:val="BDF85C9C"/>
+    <w:lvl w:ilvl="0" w:tplc="04100001">
+      <w:start w:val="1"/>
+      <w:numFmt w:val="bullet"/>
+      <w:lvlText w:val=""/>
+      <w:lvlJc w:val="left"/>
+      <w:pPr>
+        <w:ind w:left="720" w:hanging="360"/>
+      </w:pPr>
+      <w:rPr>
+        <w:rFonts w:ascii="Symbol" w:hAnsi="Symbol" w:hint="default"/>
+      </w:rPr>
+    </w:lvl>
+    <w:lvl w:ilvl="1" w:tplc="04100003" w:tentative="1">
+      <w:start w:val="1"/>
+      <w:numFmt w:val="bullet"/>
+      <w:lvlText w:val="o"/>
+      <w:lvlJc w:val="left"/>
+      <w:pPr>
+        <w:ind w:left="1440" w:hanging="360"/>
+      </w:pPr>
+      <w:rPr>
+        <w:rFonts w:ascii="Courier New" w:hAnsi="Courier New" w:cs="Courier New" w:hint="default"/>
+      </w:rPr>
+    </w:lvl>
+    <w:lvl w:ilvl="2" w:tplc="04100005" w:tentative="1">
+      <w:start w:val="1"/>
+      <w:numFmt w:val="bullet"/>
+      <w:lvlText w:val=""/>
+      <w:lvlJc w:val="left"/>
+      <w:pPr>
+        <w:ind w:left="2160" w:hanging="360"/>
+      </w:pPr>
+      <w:rPr>
+        <w:rFonts w:ascii="Wingdings" w:hAnsi="Wingdings" w:hint="default"/>
+      </w:rPr>
+    </w:lvl>
+    <w:lvl w:ilvl="3" w:tplc="04100001" w:tentative="1">
+      <w:start w:val="1"/>
+      <w:numFmt w:val="bullet"/>
+      <w:lvlText w:val=""/>
+      <w:lvlJc w:val="left"/>
+      <w:pPr>
+        <w:ind w:left="2880" w:hanging="360"/>
+      </w:pPr>
+      <w:rPr>
+        <w:rFonts w:ascii="Symbol" w:hAnsi="Symbol" w:hint="default"/>
+      </w:rPr>
+    </w:lvl>
+    <w:lvl w:ilvl="4" w:tplc="04100003" w:tentative="1">
+      <w:start w:val="1"/>
+      <w:numFmt w:val="bullet"/>
+      <w:lvlText w:val="o"/>
+      <w:lvlJc w:val="left"/>
+      <w:pPr>
+        <w:ind w:left="3600" w:hanging="360"/>
+      </w:pPr>
+      <w:rPr>
+        <w:rFonts w:ascii="Courier New" w:hAnsi="Courier New" w:cs="Courier New" w:hint="default"/>
+      </w:rPr>
+    </w:lvl>
+    <w:lvl w:ilvl="5" w:tplc="04100005" w:tentative="1">
+      <w:start w:val="1"/>
+      <w:numFmt w:val="bullet"/>
+      <w:lvlText w:val=""/>
+      <w:lvlJc w:val="left"/>
+      <w:pPr>
+        <w:ind w:left="4320" w:hanging="360"/>
+      </w:pPr>
+      <w:rPr>
+        <w:rFonts w:ascii="Wingdings" w:hAnsi="Wingdings" w:hint="default"/>
+      </w:rPr>
+    </w:lvl>
+    <w:lvl w:ilvl="6" w:tplc="04100001" w:tentative="1">
+      <w:start w:val="1"/>
+      <w:numFmt w:val="bullet"/>
+      <w:lvlText w:val=""/>
+      <w:lvlJc w:val="left"/>
+      <w:pPr>
+        <w:ind w:left="5040" w:hanging="360"/>
+      </w:pPr>
+      <w:rPr>
+        <w:rFonts w:ascii="Symbol" w:hAnsi="Symbol" w:hint="default"/>
+      </w:rPr>
+    </w:lvl>
+    <w:lvl w:ilvl="7" w:tplc="04100003" w:tentative="1">
+      <w:start w:val="1"/>
+      <w:numFmt w:val="bullet"/>
+      <w:lvlText w:val="o"/>
+      <w:lvlJc w:val="left"/>
+      <w:pPr>
+        <w:ind w:left="5760" w:hanging="360"/>
+      </w:pPr>
+      <w:rPr>
+        <w:rFonts w:ascii="Courier New" w:hAnsi="Courier New" w:cs="Courier New" w:hint="default"/>
+      </w:rPr>
+    </w:lvl>
+    <w:lvl w:ilvl="8" w:tplc="04100005" w:tentative="1">
+      <w:start w:val="1"/>
+      <w:numFmt w:val="bullet"/>
+      <w:lvlText w:val=""/>
+      <w:lvlJc w:val="left"/>
+      <w:pPr>
+        <w:ind w:left="6480" w:hanging="360"/>
+      </w:pPr>
+      <w:rPr>
+        <w:rFonts w:ascii="Wingdings" w:hAnsi="Wingdings" w:hint="default"/>
+      </w:rPr>
+    </w:lvl>
+  </w:abstractNum>
+  <w:abstractNum w:abstractNumId="5" w15:restartNumberingAfterBreak="0">
     <w:nsid w:val="2927726C"/>
     <w:multiLevelType w:val="hybridMultilevel"/>
     <w:tmpl w:val="93A6C6AC"/>
@@ -2993,7 +4414,7 @@
       </w:pPr>
     </w:lvl>
   </w:abstractNum>
-  <w:abstractNum w:abstractNumId="4" w15:restartNumberingAfterBreak="0">
+  <w:abstractNum w:abstractNumId="6" w15:restartNumberingAfterBreak="0">
     <w:nsid w:val="3AE51F6F"/>
     <w:multiLevelType w:val="hybridMultilevel"/>
     <w:tmpl w:val="55AE6EC0"/>
@@ -3084,7 +4505,7 @@
       </w:pPr>
     </w:lvl>
   </w:abstractNum>
-  <w:abstractNum w:abstractNumId="5" w15:restartNumberingAfterBreak="0">
+  <w:abstractNum w:abstractNumId="7" w15:restartNumberingAfterBreak="0">
     <w:nsid w:val="4FB80270"/>
     <w:multiLevelType w:val="hybridMultilevel"/>
     <w:tmpl w:val="9AEA6D24"/>
@@ -3175,7 +4596,120 @@
       </w:pPr>
     </w:lvl>
   </w:abstractNum>
-  <w:abstractNum w:abstractNumId="6" w15:restartNumberingAfterBreak="0">
+  <w:abstractNum w:abstractNumId="8" w15:restartNumberingAfterBreak="0">
+    <w:nsid w:val="555E4CD9"/>
+    <w:multiLevelType w:val="hybridMultilevel"/>
+    <w:tmpl w:val="C2FCF636"/>
+    <w:lvl w:ilvl="0" w:tplc="04100001">
+      <w:start w:val="1"/>
+      <w:numFmt w:val="bullet"/>
+      <w:lvlText w:val=""/>
+      <w:lvlJc w:val="left"/>
+      <w:pPr>
+        <w:ind w:left="720" w:hanging="360"/>
+      </w:pPr>
+      <w:rPr>
+        <w:rFonts w:ascii="Symbol" w:hAnsi="Symbol" w:hint="default"/>
+      </w:rPr>
+    </w:lvl>
+    <w:lvl w:ilvl="1" w:tplc="04100003" w:tentative="1">
+      <w:start w:val="1"/>
+      <w:numFmt w:val="bullet"/>
+      <w:lvlText w:val="o"/>
+      <w:lvlJc w:val="left"/>
+      <w:pPr>
+        <w:ind w:left="1440" w:hanging="360"/>
+      </w:pPr>
+      <w:rPr>
+        <w:rFonts w:ascii="Courier New" w:hAnsi="Courier New" w:cs="Courier New" w:hint="default"/>
+      </w:rPr>
+    </w:lvl>
+    <w:lvl w:ilvl="2" w:tplc="04100005" w:tentative="1">
+      <w:start w:val="1"/>
+      <w:numFmt w:val="bullet"/>
+      <w:lvlText w:val=""/>
+      <w:lvlJc w:val="left"/>
+      <w:pPr>
+        <w:ind w:left="2160" w:hanging="360"/>
+      </w:pPr>
+      <w:rPr>
+        <w:rFonts w:ascii="Wingdings" w:hAnsi="Wingdings" w:hint="default"/>
+      </w:rPr>
+    </w:lvl>
+    <w:lvl w:ilvl="3" w:tplc="04100001" w:tentative="1">
+      <w:start w:val="1"/>
+      <w:numFmt w:val="bullet"/>
+      <w:lvlText w:val=""/>
+      <w:lvlJc w:val="left"/>
+      <w:pPr>
+        <w:ind w:left="2880" w:hanging="360"/>
+      </w:pPr>
+      <w:rPr>
+        <w:rFonts w:ascii="Symbol" w:hAnsi="Symbol" w:hint="default"/>
+      </w:rPr>
+    </w:lvl>
+    <w:lvl w:ilvl="4" w:tplc="04100003" w:tentative="1">
+      <w:start w:val="1"/>
+      <w:numFmt w:val="bullet"/>
+      <w:lvlText w:val="o"/>
+      <w:lvlJc w:val="left"/>
+      <w:pPr>
+        <w:ind w:left="3600" w:hanging="360"/>
+      </w:pPr>
+      <w:rPr>
+        <w:rFonts w:ascii="Courier New" w:hAnsi="Courier New" w:cs="Courier New" w:hint="default"/>
+      </w:rPr>
+    </w:lvl>
+    <w:lvl w:ilvl="5" w:tplc="04100005" w:tentative="1">
+      <w:start w:val="1"/>
+      <w:numFmt w:val="bullet"/>
+      <w:lvlText w:val=""/>
+      <w:lvlJc w:val="left"/>
+      <w:pPr>
+        <w:ind w:left="4320" w:hanging="360"/>
+      </w:pPr>
+      <w:rPr>
+        <w:rFonts w:ascii="Wingdings" w:hAnsi="Wingdings" w:hint="default"/>
+      </w:rPr>
+    </w:lvl>
+    <w:lvl w:ilvl="6" w:tplc="04100001" w:tentative="1">
+      <w:start w:val="1"/>
+      <w:numFmt w:val="bullet"/>
+      <w:lvlText w:val=""/>
+      <w:lvlJc w:val="left"/>
+      <w:pPr>
+        <w:ind w:left="5040" w:hanging="360"/>
+      </w:pPr>
+      <w:rPr>
+        <w:rFonts w:ascii="Symbol" w:hAnsi="Symbol" w:hint="default"/>
+      </w:rPr>
+    </w:lvl>
+    <w:lvl w:ilvl="7" w:tplc="04100003" w:tentative="1">
+      <w:start w:val="1"/>
+      <w:numFmt w:val="bullet"/>
+      <w:lvlText w:val="o"/>
+      <w:lvlJc w:val="left"/>
+      <w:pPr>
+        <w:ind w:left="5760" w:hanging="360"/>
+      </w:pPr>
+      <w:rPr>
+        <w:rFonts w:ascii="Courier New" w:hAnsi="Courier New" w:cs="Courier New" w:hint="default"/>
+      </w:rPr>
+    </w:lvl>
+    <w:lvl w:ilvl="8" w:tplc="04100005" w:tentative="1">
+      <w:start w:val="1"/>
+      <w:numFmt w:val="bullet"/>
+      <w:lvlText w:val=""/>
+      <w:lvlJc w:val="left"/>
+      <w:pPr>
+        <w:ind w:left="6480" w:hanging="360"/>
+      </w:pPr>
+      <w:rPr>
+        <w:rFonts w:ascii="Wingdings" w:hAnsi="Wingdings" w:hint="default"/>
+      </w:rPr>
+    </w:lvl>
+  </w:abstractNum>
+  <w:abstractNum w:abstractNumId="9" w15:restartNumberingAfterBreak="0">
     <w:nsid w:val="630460B2"/>
     <w:multiLevelType w:val="hybridMultilevel"/>
     <w:tmpl w:val="2042F01A"/>
@@ -3287,7 +4821,120 @@
       </w:rPr>
     </w:lvl>
   </w:abstractNum>
-  <w:abstractNum w:abstractNumId="7" w15:restartNumberingAfterBreak="0">
+  <w:abstractNum w:abstractNumId="10" w15:restartNumberingAfterBreak="0">
+    <w:nsid w:val="631A36B9"/>
+    <w:multiLevelType w:val="hybridMultilevel"/>
+    <w:tmpl w:val="0E507FD0"/>
+    <w:lvl w:ilvl="0" w:tplc="04100001">
+      <w:start w:val="1"/>
+      <w:numFmt w:val="bullet"/>
+      <w:lvlText w:val=""/>
+      <w:lvlJc w:val="left"/>
+      <w:pPr>
+        <w:ind w:left="720" w:hanging="360"/>
+      </w:pPr>
+      <w:rPr>
+        <w:rFonts w:ascii="Symbol" w:hAnsi="Symbol" w:hint="default"/>
+      </w:rPr>
+    </w:lvl>
+    <w:lvl w:ilvl="1" w:tplc="04100003" w:tentative="1">
+      <w:start w:val="1"/>
+      <w:numFmt w:val="bullet"/>
+      <w:lvlText w:val="o"/>
+      <w:lvlJc w:val="left"/>
+      <w:pPr>
+        <w:ind w:left="1440" w:hanging="360"/>
+      </w:pPr>
+      <w:rPr>
+        <w:rFonts w:ascii="Courier New" w:hAnsi="Courier New" w:cs="Courier New" w:hint="default"/>
+      </w:rPr>
+    </w:lvl>
+    <w:lvl w:ilvl="2" w:tplc="04100005" w:tentative="1">
+      <w:start w:val="1"/>
+      <w:numFmt w:val="bullet"/>
+      <w:lvlText w:val=""/>
+      <w:lvlJc w:val="left"/>
+      <w:pPr>
+        <w:ind w:left="2160" w:hanging="360"/>
+      </w:pPr>
+      <w:rPr>
+        <w:rFonts w:ascii="Wingdings" w:hAnsi="Wingdings" w:hint="default"/>
+      </w:rPr>
+    </w:lvl>
+    <w:lvl w:ilvl="3" w:tplc="04100001" w:tentative="1">
+      <w:start w:val="1"/>
+      <w:numFmt w:val="bullet"/>
+      <w:lvlText w:val=""/>
+      <w:lvlJc w:val="left"/>
+      <w:pPr>
+        <w:ind w:left="2880" w:hanging="360"/>
+      </w:pPr>
+      <w:rPr>
+        <w:rFonts w:ascii="Symbol" w:hAnsi="Symbol" w:hint="default"/>
+      </w:rPr>
+    </w:lvl>
+    <w:lvl w:ilvl="4" w:tplc="04100003" w:tentative="1">
+      <w:start w:val="1"/>
+      <w:numFmt w:val="bullet"/>
+      <w:lvlText w:val="o"/>
+      <w:lvlJc w:val="left"/>
+      <w:pPr>
+        <w:ind w:left="3600" w:hanging="360"/>
+      </w:pPr>
+      <w:rPr>
+        <w:rFonts w:ascii="Courier New" w:hAnsi="Courier New" w:cs="Courier New" w:hint="default"/>
+      </w:rPr>
+    </w:lvl>
+    <w:lvl w:ilvl="5" w:tplc="04100005" w:tentative="1">
+      <w:start w:val="1"/>
+      <w:numFmt w:val="bullet"/>
+      <w:lvlText w:val=""/>
+      <w:lvlJc w:val="left"/>
+      <w:pPr>
+        <w:ind w:left="4320" w:hanging="360"/>
+      </w:pPr>
+      <w:rPr>
+        <w:rFonts w:ascii="Wingdings" w:hAnsi="Wingdings" w:hint="default"/>
+      </w:rPr>
+    </w:lvl>
+    <w:lvl w:ilvl="6" w:tplc="04100001" w:tentative="1">
+      <w:start w:val="1"/>
+      <w:numFmt w:val="bullet"/>
+      <w:lvlText w:val=""/>
+      <w:lvlJc w:val="left"/>
+      <w:pPr>
+        <w:ind w:left="5040" w:hanging="360"/>
+      </w:pPr>
+      <w:rPr>
+        <w:rFonts w:ascii="Symbol" w:hAnsi="Symbol" w:hint="default"/>
+      </w:rPr>
+    </w:lvl>
+    <w:lvl w:ilvl="7" w:tplc="04100003" w:tentative="1">
+      <w:start w:val="1"/>
+      <w:numFmt w:val="bullet"/>
+      <w:lvlText w:val="o"/>
+      <w:lvlJc w:val="left"/>
+      <w:pPr>
+        <w:ind w:left="5760" w:hanging="360"/>
+      </w:pPr>
+      <w:rPr>
+        <w:rFonts w:ascii="Courier New" w:hAnsi="Courier New" w:cs="Courier New" w:hint="default"/>
+      </w:rPr>
+    </w:lvl>
+    <w:lvl w:ilvl="8" w:tplc="04100005" w:tentative="1">
+      <w:start w:val="1"/>
+      <w:numFmt w:val="bullet"/>
+      <w:lvlText w:val=""/>
+      <w:lvlJc w:val="left"/>
+      <w:pPr>
+        <w:ind w:left="6480" w:hanging="360"/>
+      </w:pPr>
+      <w:rPr>
+        <w:rFonts w:ascii="Wingdings" w:hAnsi="Wingdings" w:hint="default"/>
+      </w:rPr>
+    </w:lvl>
+  </w:abstractNum>
+  <w:abstractNum w:abstractNumId="11" w15:restartNumberingAfterBreak="0">
     <w:nsid w:val="64FB3516"/>
     <w:multiLevelType w:val="multilevel"/>
     <w:tmpl w:val="AB068B7C"/>
@@ -3427,7 +5074,7 @@
       </w:rPr>
     </w:lvl>
   </w:abstractNum>
-  <w:abstractNum w:abstractNumId="8" w15:restartNumberingAfterBreak="0">
+  <w:abstractNum w:abstractNumId="12" w15:restartNumberingAfterBreak="0">
     <w:nsid w:val="6EDF31A5"/>
     <w:multiLevelType w:val="hybridMultilevel"/>
     <w:tmpl w:val="5AC4734A"/>
@@ -3518,7 +5165,7 @@
       </w:pPr>
     </w:lvl>
   </w:abstractNum>
-  <w:abstractNum w:abstractNumId="9" w15:restartNumberingAfterBreak="0">
+  <w:abstractNum w:abstractNumId="13" w15:restartNumberingAfterBreak="0">
     <w:nsid w:val="71E824CC"/>
     <w:multiLevelType w:val="multilevel"/>
     <w:tmpl w:val="AB068B7C"/>
@@ -3658,35 +5305,47 @@
       </w:rPr>
     </w:lvl>
   </w:abstractNum>
-  <w:num w:numId="1">
+  <w:num w:numId="1" w16cid:durableId="773288169">
+    <w:abstractNumId w:val="11"/>
+  </w:num>
+  <w:num w:numId="2" w16cid:durableId="2049984549">
+    <w:abstractNumId w:val="9"/>
+  </w:num>
+  <w:num w:numId="3" w16cid:durableId="42367861">
+    <w:abstractNumId w:val="13"/>
+  </w:num>
+  <w:num w:numId="4" w16cid:durableId="1735472147">
+    <w:abstractNumId w:val="12"/>
+  </w:num>
+  <w:num w:numId="5" w16cid:durableId="532887501">
     <w:abstractNumId w:val="7"/>
   </w:num>
-  <w:num w:numId="2">
+  <w:num w:numId="6" w16cid:durableId="55980231">
     <w:abstractNumId w:val="6"/>
   </w:num>
-  <w:num w:numId="3">
-    <w:abstractNumId w:val="9"/>
+  <w:num w:numId="7" w16cid:durableId="1172067930">
+    <w:abstractNumId w:val="5"/>
   </w:num>
-  <w:num w:numId="4">
+  <w:num w:numId="8" w16cid:durableId="1684895473">
+    <w:abstractNumId w:val="0"/>
+  </w:num>
+  <w:num w:numId="9" w16cid:durableId="921766090">
+    <w:abstractNumId w:val="1"/>
+  </w:num>
+  <w:num w:numId="10" w16cid:durableId="516846399">
+    <w:abstractNumId w:val="2"/>
+  </w:num>
+  <w:num w:numId="11" w16cid:durableId="393891136">
     <w:abstractNumId w:val="8"/>
   </w:num>
-  <w:num w:numId="5">
-    <w:abstractNumId w:val="5"/>
-  </w:num>
-  <w:num w:numId="6">
+  <w:num w:numId="12" w16cid:durableId="1086657610">
     <w:abstractNumId w:val="4"/>
   </w:num>
-  <w:num w:numId="7">
+  <w:num w:numId="13" w16cid:durableId="776800873">
     <w:abstractNumId w:val="3"/>
   </w:num>
-  <w:num w:numId="8">
-    <w:abstractNumId w:val="0"/>
-  </w:num>
-  <w:num w:numId="9">
-    <w:abstractNumId w:val="1"/>
-  </w:num>
-  <w:num w:numId="10">
-    <w:abstractNumId w:val="2"/>
+  <w:num w:numId="14" w16cid:durableId="96103573">
+    <w:abstractNumId w:val="10"/>
   </w:num>
 </w:numbering>
 </file>

</xml_diff>